<commit_message>
Second draft of intro with citations added for nearly all points. Comments added for Wales and citations added for "Ecology" journal.
</commit_message>
<xml_diff>
--- a/Manuscripts/GH Trophic Project Ecology report References.docx
+++ b/Manuscripts/GH Trophic Project Ecology report References.docx
@@ -54,60 +54,345 @@
           <w:szCs w:val="24"/>
         </w:rPr>
       </w:pPr>
-      <w:proofErr w:type="spellStart"/>
-      <w:r>
-        <w:rPr>
-          <w:rFonts w:ascii="Times New Roman" w:eastAsia="Times New Roman" w:hAnsi="Times New Roman" w:cs="Times New Roman"/>
-          <w:sz w:val="24"/>
-          <w:szCs w:val="24"/>
-        </w:rPr>
-        <w:t>Bellard</w:t>
-      </w:r>
-      <w:proofErr w:type="spellEnd"/>
-      <w:r>
-        <w:rPr>
-          <w:rFonts w:ascii="Times New Roman" w:eastAsia="Times New Roman" w:hAnsi="Times New Roman" w:cs="Times New Roman"/>
-          <w:sz w:val="24"/>
-          <w:szCs w:val="24"/>
-        </w:rPr>
-        <w:t>, C., P. Cassey, and T. M. Blackburn. 2016. Alien species as a driver of recent extinctions. Biology Letters 12:20150623.</w:t>
-      </w:r>
-    </w:p>
-    <w:p>
-      <w:pPr>
-        <w:spacing w:after="0" w:line="480" w:lineRule="auto"/>
-        <w:ind w:hanging="480"/>
-        <w:rPr>
-          <w:rFonts w:ascii="Times New Roman" w:eastAsia="Times New Roman" w:hAnsi="Times New Roman" w:cs="Times New Roman"/>
-          <w:sz w:val="24"/>
-          <w:szCs w:val="24"/>
-        </w:rPr>
-      </w:pPr>
-      <w:r>
-        <w:rPr>
-          <w:rFonts w:ascii="Times New Roman" w:eastAsia="Times New Roman" w:hAnsi="Times New Roman" w:cs="Times New Roman"/>
-          <w:sz w:val="24"/>
-          <w:szCs w:val="24"/>
-        </w:rPr>
-        <w:t xml:space="preserve">Gratton, C., and R. F. </w:t>
-      </w:r>
-      <w:proofErr w:type="spellStart"/>
-      <w:r>
-        <w:rPr>
-          <w:rFonts w:ascii="Times New Roman" w:eastAsia="Times New Roman" w:hAnsi="Times New Roman" w:cs="Times New Roman"/>
-          <w:sz w:val="24"/>
-          <w:szCs w:val="24"/>
-        </w:rPr>
-        <w:t>Denno</w:t>
-      </w:r>
-      <w:proofErr w:type="spellEnd"/>
-      <w:r>
-        <w:rPr>
-          <w:rFonts w:ascii="Times New Roman" w:eastAsia="Times New Roman" w:hAnsi="Times New Roman" w:cs="Times New Roman"/>
-          <w:sz w:val="24"/>
-          <w:szCs w:val="24"/>
-        </w:rPr>
-        <w:t>. 2005. Restoration of Arthropod Assemblages in a Spartina Salt Marsh following Removal of the Invasive Plant Phragmites australis. Restoration Ecology 13:358–372.</w:t>
+      <w:r>
+        <w:rPr>
+          <w:rFonts w:ascii="Times New Roman" w:eastAsia="Times New Roman" w:hAnsi="Times New Roman" w:cs="Times New Roman"/>
+          <w:sz w:val="24"/>
+          <w:szCs w:val="24"/>
+        </w:rPr>
+        <w:t>Arponen, A. 2012. Prioritizing species for conservation planning. Biodiversity and Conservation 21:875–893.</w:t>
+      </w:r>
+    </w:p>
+    <w:p>
+      <w:pPr>
+        <w:spacing w:after="0" w:line="480" w:lineRule="auto"/>
+        <w:ind w:hanging="480"/>
+        <w:rPr>
+          <w:rFonts w:ascii="Times New Roman" w:eastAsia="Times New Roman" w:hAnsi="Times New Roman" w:cs="Times New Roman"/>
+          <w:sz w:val="24"/>
+          <w:szCs w:val="24"/>
+        </w:rPr>
+      </w:pPr>
+      <w:r>
+        <w:rPr>
+          <w:rFonts w:ascii="Times New Roman" w:eastAsia="Times New Roman" w:hAnsi="Times New Roman" w:cs="Times New Roman"/>
+          <w:sz w:val="24"/>
+          <w:szCs w:val="24"/>
+        </w:rPr>
+        <w:t>Bellard, C., P. Cassey, and T. M. Blackburn. 2016. Alien species as a driver of recent extinctions. Biology Letters 12:20150623.</w:t>
+      </w:r>
+    </w:p>
+    <w:p>
+      <w:pPr>
+        <w:spacing w:after="0" w:line="480" w:lineRule="auto"/>
+        <w:ind w:hanging="480"/>
+        <w:rPr>
+          <w:rFonts w:ascii="Times New Roman" w:eastAsia="Times New Roman" w:hAnsi="Times New Roman" w:cs="Times New Roman"/>
+          <w:sz w:val="24"/>
+          <w:szCs w:val="24"/>
+        </w:rPr>
+      </w:pPr>
+      <w:r>
+        <w:rPr>
+          <w:rFonts w:ascii="Times New Roman" w:eastAsia="Times New Roman" w:hAnsi="Times New Roman" w:cs="Times New Roman"/>
+          <w:sz w:val="24"/>
+          <w:szCs w:val="24"/>
+        </w:rPr>
+        <w:t xml:space="preserve">Clark, R. E., and C. L. Seewagen. 2019. Invasive Japanese Barberry, Berberis </w:t>
+      </w:r>
+      <w:proofErr w:type="spellStart"/>
+      <w:r>
+        <w:rPr>
+          <w:rFonts w:ascii="Times New Roman" w:eastAsia="Times New Roman" w:hAnsi="Times New Roman" w:cs="Times New Roman"/>
+          <w:sz w:val="24"/>
+          <w:szCs w:val="24"/>
+        </w:rPr>
+        <w:t>thunbergii</w:t>
+      </w:r>
+      <w:proofErr w:type="spellEnd"/>
+      <w:r>
+        <w:rPr>
+          <w:rFonts w:ascii="Times New Roman" w:eastAsia="Times New Roman" w:hAnsi="Times New Roman" w:cs="Times New Roman"/>
+          <w:sz w:val="24"/>
+          <w:szCs w:val="24"/>
+        </w:rPr>
+        <w:t xml:space="preserve"> (</w:t>
+      </w:r>
+      <w:proofErr w:type="spellStart"/>
+      <w:r>
+        <w:rPr>
+          <w:rFonts w:ascii="Times New Roman" w:eastAsia="Times New Roman" w:hAnsi="Times New Roman" w:cs="Times New Roman"/>
+          <w:sz w:val="24"/>
+          <w:szCs w:val="24"/>
+        </w:rPr>
+        <w:t>Ranunculales</w:t>
+      </w:r>
+      <w:proofErr w:type="spellEnd"/>
+      <w:r>
+        <w:rPr>
+          <w:rFonts w:ascii="Times New Roman" w:eastAsia="Times New Roman" w:hAnsi="Times New Roman" w:cs="Times New Roman"/>
+          <w:sz w:val="24"/>
+          <w:szCs w:val="24"/>
+        </w:rPr>
+        <w:t xml:space="preserve">: </w:t>
+      </w:r>
+      <w:proofErr w:type="spellStart"/>
+      <w:r>
+        <w:rPr>
+          <w:rFonts w:ascii="Times New Roman" w:eastAsia="Times New Roman" w:hAnsi="Times New Roman" w:cs="Times New Roman"/>
+          <w:sz w:val="24"/>
+          <w:szCs w:val="24"/>
+        </w:rPr>
+        <w:t>Berberidaceae</w:t>
+      </w:r>
+      <w:proofErr w:type="spellEnd"/>
+      <w:r>
+        <w:rPr>
+          <w:rFonts w:ascii="Times New Roman" w:eastAsia="Times New Roman" w:hAnsi="Times New Roman" w:cs="Times New Roman"/>
+          <w:sz w:val="24"/>
+          <w:szCs w:val="24"/>
+        </w:rPr>
+        <w:t xml:space="preserve">) Is Associated </w:t>
+      </w:r>
+      <w:r>
+        <w:rPr>
+          <w:rFonts w:ascii="Times New Roman" w:eastAsia="Times New Roman" w:hAnsi="Times New Roman" w:cs="Times New Roman"/>
+          <w:sz w:val="24"/>
+          <w:szCs w:val="24"/>
+        </w:rPr>
+        <w:t>w</w:t>
+      </w:r>
+      <w:r>
+        <w:rPr>
+          <w:rFonts w:ascii="Times New Roman" w:eastAsia="Times New Roman" w:hAnsi="Times New Roman" w:cs="Times New Roman"/>
+          <w:sz w:val="24"/>
+          <w:szCs w:val="24"/>
+        </w:rPr>
+        <w:t>ith Simplified Branch-Dwelling and Leaf-Litter Arthropod Communities in a New York Forest. Environmental Entomology 48:1071–1078.</w:t>
+      </w:r>
+    </w:p>
+    <w:p>
+      <w:pPr>
+        <w:spacing w:after="0" w:line="480" w:lineRule="auto"/>
+        <w:ind w:hanging="480"/>
+        <w:rPr>
+          <w:rFonts w:ascii="Times New Roman" w:eastAsia="Times New Roman" w:hAnsi="Times New Roman" w:cs="Times New Roman"/>
+          <w:sz w:val="24"/>
+          <w:szCs w:val="24"/>
+        </w:rPr>
+      </w:pPr>
+      <w:r>
+        <w:rPr>
+          <w:rFonts w:ascii="Times New Roman" w:eastAsia="Times New Roman" w:hAnsi="Times New Roman" w:cs="Times New Roman"/>
+          <w:sz w:val="24"/>
+          <w:szCs w:val="24"/>
+        </w:rPr>
+        <w:t xml:space="preserve">Crystal-Ornelas, R., E. J. Hudgins, R. N. Cuthbert, P. J. </w:t>
+      </w:r>
+      <w:proofErr w:type="spellStart"/>
+      <w:r>
+        <w:rPr>
+          <w:rFonts w:ascii="Times New Roman" w:eastAsia="Times New Roman" w:hAnsi="Times New Roman" w:cs="Times New Roman"/>
+          <w:sz w:val="24"/>
+          <w:szCs w:val="24"/>
+        </w:rPr>
+        <w:t>Haubrock</w:t>
+      </w:r>
+      <w:proofErr w:type="spellEnd"/>
+      <w:r>
+        <w:rPr>
+          <w:rFonts w:ascii="Times New Roman" w:eastAsia="Times New Roman" w:hAnsi="Times New Roman" w:cs="Times New Roman"/>
+          <w:sz w:val="24"/>
+          <w:szCs w:val="24"/>
+        </w:rPr>
+        <w:t xml:space="preserve">, J. </w:t>
+      </w:r>
+      <w:proofErr w:type="spellStart"/>
+      <w:r>
+        <w:rPr>
+          <w:rFonts w:ascii="Times New Roman" w:eastAsia="Times New Roman" w:hAnsi="Times New Roman" w:cs="Times New Roman"/>
+          <w:sz w:val="24"/>
+          <w:szCs w:val="24"/>
+        </w:rPr>
+        <w:t>Fantle</w:t>
+      </w:r>
+      <w:proofErr w:type="spellEnd"/>
+      <w:r>
+        <w:rPr>
+          <w:rFonts w:ascii="Times New Roman" w:eastAsia="Times New Roman" w:hAnsi="Times New Roman" w:cs="Times New Roman"/>
+          <w:sz w:val="24"/>
+          <w:szCs w:val="24"/>
+        </w:rPr>
+        <w:t xml:space="preserve">-Lepczyk, E. Angulo, A. M. Kramer, L. Ballesteros-Mejia, B. Leroy, B. Leung, E. López-López, C. Diagne, and F. </w:t>
+      </w:r>
+      <w:proofErr w:type="spellStart"/>
+      <w:r>
+        <w:rPr>
+          <w:rFonts w:ascii="Times New Roman" w:eastAsia="Times New Roman" w:hAnsi="Times New Roman" w:cs="Times New Roman"/>
+          <w:sz w:val="24"/>
+          <w:szCs w:val="24"/>
+        </w:rPr>
+        <w:t>Courchamp</w:t>
+      </w:r>
+      <w:proofErr w:type="spellEnd"/>
+      <w:r>
+        <w:rPr>
+          <w:rFonts w:ascii="Times New Roman" w:eastAsia="Times New Roman" w:hAnsi="Times New Roman" w:cs="Times New Roman"/>
+          <w:sz w:val="24"/>
+          <w:szCs w:val="24"/>
+        </w:rPr>
+        <w:t xml:space="preserve">. 2021. Economic costs of biological invasions within North America. </w:t>
+      </w:r>
+      <w:proofErr w:type="spellStart"/>
+      <w:r>
+        <w:rPr>
+          <w:rFonts w:ascii="Times New Roman" w:eastAsia="Times New Roman" w:hAnsi="Times New Roman" w:cs="Times New Roman"/>
+          <w:sz w:val="24"/>
+          <w:szCs w:val="24"/>
+        </w:rPr>
+        <w:t>NeoBiota</w:t>
+      </w:r>
+      <w:proofErr w:type="spellEnd"/>
+      <w:r>
+        <w:rPr>
+          <w:rFonts w:ascii="Times New Roman" w:eastAsia="Times New Roman" w:hAnsi="Times New Roman" w:cs="Times New Roman"/>
+          <w:sz w:val="24"/>
+          <w:szCs w:val="24"/>
+        </w:rPr>
+        <w:t xml:space="preserve"> 67:485–510.</w:t>
+      </w:r>
+    </w:p>
+    <w:p>
+      <w:pPr>
+        <w:spacing w:after="0" w:line="480" w:lineRule="auto"/>
+        <w:ind w:hanging="480"/>
+        <w:rPr>
+          <w:rFonts w:ascii="Times New Roman" w:eastAsia="Times New Roman" w:hAnsi="Times New Roman" w:cs="Times New Roman"/>
+          <w:sz w:val="24"/>
+          <w:szCs w:val="24"/>
+        </w:rPr>
+      </w:pPr>
+      <w:r>
+        <w:rPr>
+          <w:rFonts w:ascii="Times New Roman" w:eastAsia="Times New Roman" w:hAnsi="Times New Roman" w:cs="Times New Roman"/>
+          <w:sz w:val="24"/>
+          <w:szCs w:val="24"/>
+        </w:rPr>
+        <w:t>Cutway, H. B. 2017. Effects of Long-Term Manual Invasive Plant Removal on Forest Understory Composition. Natural Areas Journal 37:530–539.</w:t>
+      </w:r>
+    </w:p>
+    <w:p>
+      <w:pPr>
+        <w:spacing w:after="0" w:line="480" w:lineRule="auto"/>
+        <w:ind w:hanging="480"/>
+        <w:rPr>
+          <w:rFonts w:ascii="Times New Roman" w:eastAsia="Times New Roman" w:hAnsi="Times New Roman" w:cs="Times New Roman"/>
+          <w:sz w:val="24"/>
+          <w:szCs w:val="24"/>
+        </w:rPr>
+      </w:pPr>
+      <w:r>
+        <w:rPr>
+          <w:rFonts w:ascii="Times New Roman" w:eastAsia="Times New Roman" w:hAnsi="Times New Roman" w:cs="Times New Roman"/>
+          <w:sz w:val="24"/>
+          <w:szCs w:val="24"/>
+        </w:rPr>
+        <w:t>Farmer, S., J. Ward, J. Horton, and D. Clarke. 2016. Southern Appalachian urban forest response to three invasive plant removal treatments. Management of Biological Invasions 7:329–342.</w:t>
+      </w:r>
+    </w:p>
+    <w:p>
+      <w:pPr>
+        <w:spacing w:after="0" w:line="480" w:lineRule="auto"/>
+        <w:ind w:hanging="480"/>
+        <w:rPr>
+          <w:rFonts w:ascii="Times New Roman" w:eastAsia="Times New Roman" w:hAnsi="Times New Roman" w:cs="Times New Roman"/>
+          <w:sz w:val="24"/>
+          <w:szCs w:val="24"/>
+        </w:rPr>
+      </w:pPr>
+      <w:r>
+        <w:rPr>
+          <w:rFonts w:ascii="Times New Roman" w:eastAsia="Times New Roman" w:hAnsi="Times New Roman" w:cs="Times New Roman"/>
+          <w:sz w:val="24"/>
+          <w:szCs w:val="24"/>
+        </w:rPr>
+        <w:t>Fletcher, R. A., R. K. Brooks, V. T. Lakoba, G. Sharma, A. R. Heminger, C. C. Dickinson, and J. N. Barney. 2019. Invasive plants negatively impact native, but not exotic, animals. Global Change Biology 25:3694–3705.</w:t>
+      </w:r>
+    </w:p>
+    <w:p>
+      <w:pPr>
+        <w:spacing w:after="0" w:line="480" w:lineRule="auto"/>
+        <w:ind w:hanging="480"/>
+        <w:rPr>
+          <w:rFonts w:ascii="Times New Roman" w:eastAsia="Times New Roman" w:hAnsi="Times New Roman" w:cs="Times New Roman"/>
+          <w:sz w:val="24"/>
+          <w:szCs w:val="24"/>
+        </w:rPr>
+      </w:pPr>
+      <w:r>
+        <w:rPr>
+          <w:rFonts w:ascii="Times New Roman" w:eastAsia="Times New Roman" w:hAnsi="Times New Roman" w:cs="Times New Roman"/>
+          <w:sz w:val="24"/>
+          <w:szCs w:val="24"/>
+        </w:rPr>
+        <w:t>Flory, S. L., and K. Clay. 2009. Invasive plant removal method determines native plant community responses. Journal of Applied Ecology 46:434–442.</w:t>
+      </w:r>
+    </w:p>
+    <w:p>
+      <w:pPr>
+        <w:spacing w:after="0" w:line="480" w:lineRule="auto"/>
+        <w:ind w:hanging="480"/>
+        <w:rPr>
+          <w:rFonts w:ascii="Times New Roman" w:eastAsia="Times New Roman" w:hAnsi="Times New Roman" w:cs="Times New Roman"/>
+          <w:sz w:val="24"/>
+          <w:szCs w:val="24"/>
+        </w:rPr>
+      </w:pPr>
+      <w:r>
+        <w:rPr>
+          <w:rFonts w:ascii="Times New Roman" w:eastAsia="Times New Roman" w:hAnsi="Times New Roman" w:cs="Times New Roman"/>
+          <w:sz w:val="24"/>
+          <w:szCs w:val="24"/>
+        </w:rPr>
+        <w:lastRenderedPageBreak/>
+        <w:t>Gerber, E., C. Krebs, C. Murrell, M. Moretti, R. Rocklin, and U. Schaffner. 2008. Exotic invasive knotweeds (</w:t>
+      </w:r>
+      <w:proofErr w:type="spellStart"/>
+      <w:r>
+        <w:rPr>
+          <w:rFonts w:ascii="Times New Roman" w:eastAsia="Times New Roman" w:hAnsi="Times New Roman" w:cs="Times New Roman"/>
+          <w:sz w:val="24"/>
+          <w:szCs w:val="24"/>
+        </w:rPr>
+        <w:t>Fallopia</w:t>
+      </w:r>
+      <w:proofErr w:type="spellEnd"/>
+      <w:r>
+        <w:rPr>
+          <w:rFonts w:ascii="Times New Roman" w:eastAsia="Times New Roman" w:hAnsi="Times New Roman" w:cs="Times New Roman"/>
+          <w:sz w:val="24"/>
+          <w:szCs w:val="24"/>
+        </w:rPr>
+        <w:t xml:space="preserve"> spp.) negatively affect native plant and invertebrate assemblages in European riparian habitats. Biological Conservation 141:646–654.</w:t>
+      </w:r>
+    </w:p>
+    <w:p>
+      <w:pPr>
+        <w:spacing w:after="0" w:line="480" w:lineRule="auto"/>
+        <w:ind w:hanging="480"/>
+        <w:rPr>
+          <w:rFonts w:ascii="Times New Roman" w:eastAsia="Times New Roman" w:hAnsi="Times New Roman" w:cs="Times New Roman"/>
+          <w:sz w:val="24"/>
+          <w:szCs w:val="24"/>
+        </w:rPr>
+      </w:pPr>
+      <w:r>
+        <w:rPr>
+          <w:rFonts w:ascii="Times New Roman" w:eastAsia="Times New Roman" w:hAnsi="Times New Roman" w:cs="Times New Roman"/>
+          <w:sz w:val="24"/>
+          <w:szCs w:val="24"/>
+        </w:rPr>
+        <w:t>Gratton, C., and R. F. Denno. 2005. Restoration of Arthropod Assemblages in a Spartina Salt Marsh following Removal of the Invasive Plant Phragmites australis. Restoration Ecology 13:358–372.</w:t>
       </w:r>
     </w:p>
     <w:p>
@@ -145,6 +430,268 @@
           <w:szCs w:val="24"/>
         </w:rPr>
         <w:t>). Restoration Ecology 12:154–165.</w:t>
+      </w:r>
+    </w:p>
+    <w:p>
+      <w:pPr>
+        <w:spacing w:after="0" w:line="480" w:lineRule="auto"/>
+        <w:ind w:hanging="480"/>
+        <w:rPr>
+          <w:rFonts w:ascii="Times New Roman" w:eastAsia="Times New Roman" w:hAnsi="Times New Roman" w:cs="Times New Roman"/>
+          <w:sz w:val="24"/>
+          <w:szCs w:val="24"/>
+        </w:rPr>
+      </w:pPr>
+      <w:r>
+        <w:rPr>
+          <w:rFonts w:ascii="Times New Roman" w:eastAsia="Times New Roman" w:hAnsi="Times New Roman" w:cs="Times New Roman"/>
+          <w:sz w:val="24"/>
+          <w:szCs w:val="24"/>
+        </w:rPr>
+        <w:t>Kramer, A. T., B. Crane, J. Downing, J. l. Hamrick, K. Havens, A. Highland, S. K. Jacobi, T. N. Kaye, E. V. Lonsdorf, J. Ramp Neale, A. Novy, P. E. Smouse, D. W. Tallamy, A. White, and J. Zeldin. 2019. Sourcing native plants to support ecosystem function in different planting contexts. Restoration Ecology 27:470–476.</w:t>
+      </w:r>
+    </w:p>
+    <w:p>
+      <w:pPr>
+        <w:spacing w:after="0" w:line="480" w:lineRule="auto"/>
+        <w:ind w:hanging="480"/>
+        <w:rPr>
+          <w:rFonts w:ascii="Times New Roman" w:eastAsia="Times New Roman" w:hAnsi="Times New Roman" w:cs="Times New Roman"/>
+          <w:sz w:val="24"/>
+          <w:szCs w:val="24"/>
+        </w:rPr>
+      </w:pPr>
+      <w:r>
+        <w:rPr>
+          <w:rFonts w:ascii="Times New Roman" w:eastAsia="Times New Roman" w:hAnsi="Times New Roman" w:cs="Times New Roman"/>
+          <w:sz w:val="24"/>
+          <w:szCs w:val="24"/>
+        </w:rPr>
+        <w:t>Lampert, E. C., Z. R. Cylkowski, K. A. McDonough, and C. R. Young. 2022. Arthropod Associations Show Naturalization with Non-Native Quercus Species in the Georgia Piedmont. Journal of Entomological Science 57:323–332.</w:t>
+      </w:r>
+    </w:p>
+    <w:p>
+      <w:pPr>
+        <w:spacing w:after="0" w:line="480" w:lineRule="auto"/>
+        <w:ind w:hanging="480"/>
+        <w:rPr>
+          <w:rFonts w:ascii="Times New Roman" w:eastAsia="Times New Roman" w:hAnsi="Times New Roman" w:cs="Times New Roman"/>
+          <w:sz w:val="24"/>
+          <w:szCs w:val="24"/>
+        </w:rPr>
+      </w:pPr>
+      <w:r>
+        <w:rPr>
+          <w:rFonts w:ascii="Times New Roman" w:eastAsia="Times New Roman" w:hAnsi="Times New Roman" w:cs="Times New Roman"/>
+          <w:sz w:val="24"/>
+          <w:szCs w:val="24"/>
+        </w:rPr>
+        <w:t>Landsman, A. P., K. T. Burghardt, and J. L. Bowman. 2020. Invasive grass (</w:t>
+      </w:r>
+      <w:proofErr w:type="spellStart"/>
+      <w:r>
+        <w:rPr>
+          <w:rFonts w:ascii="Times New Roman" w:eastAsia="Times New Roman" w:hAnsi="Times New Roman" w:cs="Times New Roman"/>
+          <w:sz w:val="24"/>
+          <w:szCs w:val="24"/>
+        </w:rPr>
+        <w:t>Microstegium</w:t>
+      </w:r>
+      <w:proofErr w:type="spellEnd"/>
+      <w:r>
+        <w:rPr>
+          <w:rFonts w:ascii="Times New Roman" w:eastAsia="Times New Roman" w:hAnsi="Times New Roman" w:cs="Times New Roman"/>
+          <w:sz w:val="24"/>
+          <w:szCs w:val="24"/>
+        </w:rPr>
+        <w:t xml:space="preserve"> </w:t>
+      </w:r>
+      <w:proofErr w:type="spellStart"/>
+      <w:r>
+        <w:rPr>
+          <w:rFonts w:ascii="Times New Roman" w:eastAsia="Times New Roman" w:hAnsi="Times New Roman" w:cs="Times New Roman"/>
+          <w:sz w:val="24"/>
+          <w:szCs w:val="24"/>
+        </w:rPr>
+        <w:t>vimineum</w:t>
+      </w:r>
+      <w:proofErr w:type="spellEnd"/>
+      <w:r>
+        <w:rPr>
+          <w:rFonts w:ascii="Times New Roman" w:eastAsia="Times New Roman" w:hAnsi="Times New Roman" w:cs="Times New Roman"/>
+          <w:sz w:val="24"/>
+          <w:szCs w:val="24"/>
+        </w:rPr>
+        <w:t>) indirectly benefits spider community by subsidizing available prey. Ecology and Evolution 10:11133–11143.</w:t>
+      </w:r>
+    </w:p>
+    <w:p>
+      <w:pPr>
+        <w:spacing w:after="0" w:line="480" w:lineRule="auto"/>
+        <w:ind w:hanging="480"/>
+        <w:rPr>
+          <w:rFonts w:ascii="Times New Roman" w:eastAsia="Times New Roman" w:hAnsi="Times New Roman" w:cs="Times New Roman"/>
+          <w:sz w:val="24"/>
+          <w:szCs w:val="24"/>
+        </w:rPr>
+      </w:pPr>
+      <w:r>
+        <w:rPr>
+          <w:rFonts w:ascii="Times New Roman" w:eastAsia="Times New Roman" w:hAnsi="Times New Roman" w:cs="Times New Roman"/>
+          <w:sz w:val="24"/>
+          <w:szCs w:val="24"/>
+        </w:rPr>
+        <w:t xml:space="preserve">Lind, E. M., and J. D. Parker. 2010. Novel Weapons Testing: Are Invasive Plants More Chemically Defended than Native Plants? PLOS ONE </w:t>
+      </w:r>
+      <w:proofErr w:type="gramStart"/>
+      <w:r>
+        <w:rPr>
+          <w:rFonts w:ascii="Times New Roman" w:eastAsia="Times New Roman" w:hAnsi="Times New Roman" w:cs="Times New Roman"/>
+          <w:sz w:val="24"/>
+          <w:szCs w:val="24"/>
+        </w:rPr>
+        <w:t>5:e</w:t>
+      </w:r>
+      <w:proofErr w:type="gramEnd"/>
+      <w:r>
+        <w:rPr>
+          <w:rFonts w:ascii="Times New Roman" w:eastAsia="Times New Roman" w:hAnsi="Times New Roman" w:cs="Times New Roman"/>
+          <w:sz w:val="24"/>
+          <w:szCs w:val="24"/>
+        </w:rPr>
+        <w:t>10429.</w:t>
+      </w:r>
+    </w:p>
+    <w:p>
+      <w:pPr>
+        <w:spacing w:after="0" w:line="480" w:lineRule="auto"/>
+        <w:ind w:hanging="480"/>
+        <w:rPr>
+          <w:rFonts w:ascii="Times New Roman" w:eastAsia="Times New Roman" w:hAnsi="Times New Roman" w:cs="Times New Roman"/>
+          <w:sz w:val="24"/>
+          <w:szCs w:val="24"/>
+        </w:rPr>
+      </w:pPr>
+      <w:r>
+        <w:rPr>
+          <w:rFonts w:ascii="Times New Roman" w:eastAsia="Times New Roman" w:hAnsi="Times New Roman" w:cs="Times New Roman"/>
+          <w:sz w:val="24"/>
+          <w:szCs w:val="24"/>
+        </w:rPr>
+        <w:t>McCary, M. A., R. Mores, M. A. Farfan, and D. H. Wise. 2016. Invasive plants have different effects on trophic structure of green and brown food webs in terrestrial ecosystems: a meta-analysis. Ecology Letters 19:328–335.</w:t>
+      </w:r>
+    </w:p>
+    <w:p>
+      <w:pPr>
+        <w:spacing w:after="0" w:line="480" w:lineRule="auto"/>
+        <w:ind w:hanging="480"/>
+        <w:rPr>
+          <w:rFonts w:ascii="Times New Roman" w:eastAsia="Times New Roman" w:hAnsi="Times New Roman" w:cs="Times New Roman"/>
+          <w:sz w:val="24"/>
+          <w:szCs w:val="24"/>
+        </w:rPr>
+      </w:pPr>
+      <w:r>
+        <w:rPr>
+          <w:rFonts w:ascii="Times New Roman" w:eastAsia="Times New Roman" w:hAnsi="Times New Roman" w:cs="Times New Roman"/>
+          <w:sz w:val="24"/>
+          <w:szCs w:val="24"/>
+        </w:rPr>
+        <w:lastRenderedPageBreak/>
+        <w:t xml:space="preserve">Midway, S., M. Robertson, S. Flinn, and M. Kaller. 2020. Comparing multiple comparisons: practical guidance for choosing the best multiple comparisons test. </w:t>
+      </w:r>
+      <w:proofErr w:type="spellStart"/>
+      <w:r>
+        <w:rPr>
+          <w:rFonts w:ascii="Times New Roman" w:eastAsia="Times New Roman" w:hAnsi="Times New Roman" w:cs="Times New Roman"/>
+          <w:sz w:val="24"/>
+          <w:szCs w:val="24"/>
+        </w:rPr>
+        <w:t>PeerJ</w:t>
+      </w:r>
+      <w:proofErr w:type="spellEnd"/>
+      <w:r>
+        <w:rPr>
+          <w:rFonts w:ascii="Times New Roman" w:eastAsia="Times New Roman" w:hAnsi="Times New Roman" w:cs="Times New Roman"/>
+          <w:sz w:val="24"/>
+          <w:szCs w:val="24"/>
+        </w:rPr>
+        <w:t xml:space="preserve"> </w:t>
+      </w:r>
+      <w:proofErr w:type="gramStart"/>
+      <w:r>
+        <w:rPr>
+          <w:rFonts w:ascii="Times New Roman" w:eastAsia="Times New Roman" w:hAnsi="Times New Roman" w:cs="Times New Roman"/>
+          <w:sz w:val="24"/>
+          <w:szCs w:val="24"/>
+        </w:rPr>
+        <w:t>8:e</w:t>
+      </w:r>
+      <w:proofErr w:type="gramEnd"/>
+      <w:r>
+        <w:rPr>
+          <w:rFonts w:ascii="Times New Roman" w:eastAsia="Times New Roman" w:hAnsi="Times New Roman" w:cs="Times New Roman"/>
+          <w:sz w:val="24"/>
+          <w:szCs w:val="24"/>
+        </w:rPr>
+        <w:t>10387.</w:t>
+      </w:r>
+    </w:p>
+    <w:p>
+      <w:pPr>
+        <w:spacing w:after="0" w:line="480" w:lineRule="auto"/>
+        <w:ind w:hanging="480"/>
+        <w:rPr>
+          <w:rFonts w:ascii="Times New Roman" w:eastAsia="Times New Roman" w:hAnsi="Times New Roman" w:cs="Times New Roman"/>
+          <w:sz w:val="24"/>
+          <w:szCs w:val="24"/>
+        </w:rPr>
+      </w:pPr>
+      <w:r>
+        <w:rPr>
+          <w:rFonts w:ascii="Times New Roman" w:eastAsia="Times New Roman" w:hAnsi="Times New Roman" w:cs="Times New Roman"/>
+          <w:sz w:val="24"/>
+          <w:szCs w:val="24"/>
+        </w:rPr>
+        <w:t>Mosher, E. S., J. A. Silander, and A. M. Latimer. 2009. The role of land-use history in major invasions by woody plant species in the northeastern North American landscape. Biological Invasions 11:2317.</w:t>
+      </w:r>
+    </w:p>
+    <w:p>
+      <w:pPr>
+        <w:spacing w:after="0" w:line="480" w:lineRule="auto"/>
+        <w:ind w:hanging="480"/>
+        <w:rPr>
+          <w:rFonts w:ascii="Times New Roman" w:eastAsia="Times New Roman" w:hAnsi="Times New Roman" w:cs="Times New Roman"/>
+          <w:sz w:val="24"/>
+          <w:szCs w:val="24"/>
+        </w:rPr>
+      </w:pPr>
+      <w:r>
+        <w:rPr>
+          <w:rFonts w:ascii="Times New Roman" w:eastAsia="Times New Roman" w:hAnsi="Times New Roman" w:cs="Times New Roman"/>
+          <w:sz w:val="24"/>
+          <w:szCs w:val="24"/>
+        </w:rPr>
+        <w:t>Narango, D. L., D. W. Tallamy, and P. P. Marra. 2018. Nonnative plants reduce population growth of an insectivorous bird. Proceedings of the National Academy of Sciences 115:11549–11554.</w:t>
+      </w:r>
+    </w:p>
+    <w:p>
+      <w:pPr>
+        <w:spacing w:after="0" w:line="480" w:lineRule="auto"/>
+        <w:ind w:hanging="480"/>
+        <w:rPr>
+          <w:rFonts w:ascii="Times New Roman" w:eastAsia="Times New Roman" w:hAnsi="Times New Roman" w:cs="Times New Roman"/>
+          <w:sz w:val="24"/>
+          <w:szCs w:val="24"/>
+        </w:rPr>
+      </w:pPr>
+      <w:r>
+        <w:rPr>
+          <w:rFonts w:ascii="Times New Roman" w:eastAsia="Times New Roman" w:hAnsi="Times New Roman" w:cs="Times New Roman"/>
+          <w:sz w:val="24"/>
+          <w:szCs w:val="24"/>
+        </w:rPr>
+        <w:t>Pearson, D. E. 2009. Invasive plant architecture alters trophic interactions by changing predator abundance and behavior. Oecologia 159:549–558.</w:t>
       </w:r>
     </w:p>
     <w:p>
@@ -253,8 +800,746 @@
           <w:sz w:val="24"/>
           <w:szCs w:val="24"/>
         </w:rPr>
+        <w:t xml:space="preserve">Reeves, J. T., S. D. </w:t>
+      </w:r>
+      <w:proofErr w:type="spellStart"/>
+      <w:r>
+        <w:rPr>
+          <w:rFonts w:ascii="Times New Roman" w:eastAsia="Times New Roman" w:hAnsi="Times New Roman" w:cs="Times New Roman"/>
+          <w:sz w:val="24"/>
+          <w:szCs w:val="24"/>
+        </w:rPr>
+        <w:t>Fuhlendorf</w:t>
+      </w:r>
+      <w:proofErr w:type="spellEnd"/>
+      <w:r>
+        <w:rPr>
+          <w:rFonts w:ascii="Times New Roman" w:eastAsia="Times New Roman" w:hAnsi="Times New Roman" w:cs="Times New Roman"/>
+          <w:sz w:val="24"/>
+          <w:szCs w:val="24"/>
+        </w:rPr>
+        <w:t>, C. A. Davis, and S. M. Wilder. 2021. Arthropod prey vary among orders in their nutrient and exoskeleton content. Ecology and Evolution 11:17774–17785.</w:t>
+      </w:r>
+    </w:p>
+    <w:p>
+      <w:pPr>
+        <w:spacing w:after="0" w:line="480" w:lineRule="auto"/>
+        <w:ind w:hanging="480"/>
+        <w:rPr>
+          <w:rFonts w:ascii="Times New Roman" w:eastAsia="Times New Roman" w:hAnsi="Times New Roman" w:cs="Times New Roman"/>
+          <w:sz w:val="24"/>
+          <w:szCs w:val="24"/>
+        </w:rPr>
+      </w:pPr>
+      <w:r>
+        <w:rPr>
+          <w:rFonts w:ascii="Times New Roman" w:eastAsia="Times New Roman" w:hAnsi="Times New Roman" w:cs="Times New Roman"/>
+          <w:sz w:val="24"/>
+          <w:szCs w:val="24"/>
+        </w:rPr>
+        <w:t>Richard, M., D. W. Tallamy, and A. B. Mitchell. 2019. Introduced plants reduce species interactions. Biological Invasions 21:983–992.</w:t>
+      </w:r>
+    </w:p>
+    <w:p>
+      <w:pPr>
+        <w:spacing w:after="0" w:line="480" w:lineRule="auto"/>
+        <w:ind w:hanging="480"/>
+        <w:rPr>
+          <w:rFonts w:ascii="Times New Roman" w:eastAsia="Times New Roman" w:hAnsi="Times New Roman" w:cs="Times New Roman"/>
+          <w:sz w:val="24"/>
+          <w:szCs w:val="24"/>
+        </w:rPr>
+      </w:pPr>
+      <w:r>
+        <w:rPr>
+          <w:rFonts w:ascii="Times New Roman" w:eastAsia="Times New Roman" w:hAnsi="Times New Roman" w:cs="Times New Roman"/>
+          <w:sz w:val="24"/>
+          <w:szCs w:val="24"/>
+        </w:rPr>
+        <w:t xml:space="preserve">Riedl, H. L., L. Stinson, L. </w:t>
+      </w:r>
+      <w:proofErr w:type="spellStart"/>
+      <w:r>
+        <w:rPr>
+          <w:rFonts w:ascii="Times New Roman" w:eastAsia="Times New Roman" w:hAnsi="Times New Roman" w:cs="Times New Roman"/>
+          <w:sz w:val="24"/>
+          <w:szCs w:val="24"/>
+        </w:rPr>
+        <w:t>Pejchar</w:t>
+      </w:r>
+      <w:proofErr w:type="spellEnd"/>
+      <w:r>
+        <w:rPr>
+          <w:rFonts w:ascii="Times New Roman" w:eastAsia="Times New Roman" w:hAnsi="Times New Roman" w:cs="Times New Roman"/>
+          <w:sz w:val="24"/>
+          <w:szCs w:val="24"/>
+        </w:rPr>
+        <w:t xml:space="preserve">, and W. H. Clements. 2018. An introduced plant affects aquatic-derived carbon in the diets of riparian birds. PLOS ONE </w:t>
+      </w:r>
+      <w:proofErr w:type="gramStart"/>
+      <w:r>
+        <w:rPr>
+          <w:rFonts w:ascii="Times New Roman" w:eastAsia="Times New Roman" w:hAnsi="Times New Roman" w:cs="Times New Roman"/>
+          <w:sz w:val="24"/>
+          <w:szCs w:val="24"/>
+        </w:rPr>
+        <w:t>13:e</w:t>
+      </w:r>
+      <w:proofErr w:type="gramEnd"/>
+      <w:r>
+        <w:rPr>
+          <w:rFonts w:ascii="Times New Roman" w:eastAsia="Times New Roman" w:hAnsi="Times New Roman" w:cs="Times New Roman"/>
+          <w:sz w:val="24"/>
+          <w:szCs w:val="24"/>
+        </w:rPr>
+        <w:t>0207389.</w:t>
+      </w:r>
+    </w:p>
+    <w:p>
+      <w:pPr>
+        <w:spacing w:after="0" w:line="480" w:lineRule="auto"/>
+        <w:ind w:hanging="480"/>
+        <w:rPr>
+          <w:rFonts w:ascii="Times New Roman" w:eastAsia="Times New Roman" w:hAnsi="Times New Roman" w:cs="Times New Roman"/>
+          <w:sz w:val="24"/>
+          <w:szCs w:val="24"/>
+        </w:rPr>
+      </w:pPr>
+      <w:r>
+        <w:rPr>
+          <w:rFonts w:ascii="Times New Roman" w:eastAsia="Times New Roman" w:hAnsi="Times New Roman" w:cs="Times New Roman"/>
+          <w:sz w:val="24"/>
+          <w:szCs w:val="24"/>
+        </w:rPr>
+        <w:t xml:space="preserve">Robichaud, C. D., J. V. Basso, and R. C. Rooney. 2021. Control of invasive </w:t>
+      </w:r>
+      <w:r>
+        <w:rPr>
+          <w:rFonts w:ascii="Times New Roman" w:eastAsia="Times New Roman" w:hAnsi="Times New Roman" w:cs="Times New Roman"/>
+          <w:i/>
+          <w:iCs/>
+          <w:smallCaps/>
+          <w:sz w:val="24"/>
+          <w:szCs w:val="24"/>
+        </w:rPr>
+        <w:t>Phragmites australis</w:t>
+      </w:r>
+      <w:r>
+        <w:rPr>
+          <w:rFonts w:ascii="Times New Roman" w:eastAsia="Times New Roman" w:hAnsi="Times New Roman" w:cs="Times New Roman"/>
+          <w:smallCaps/>
+          <w:sz w:val="24"/>
+          <w:szCs w:val="24"/>
+        </w:rPr>
+        <w:t xml:space="preserve"> </w:t>
+      </w:r>
+      <w:r>
+        <w:rPr>
+          <w:rFonts w:ascii="Times New Roman" w:eastAsia="Times New Roman" w:hAnsi="Times New Roman" w:cs="Times New Roman"/>
+          <w:sz w:val="24"/>
+          <w:szCs w:val="24"/>
+        </w:rPr>
+        <w:t>(European common reed) alters macroinvertebrate communities. Restoration Ecology.</w:t>
+      </w:r>
+    </w:p>
+    <w:p>
+      <w:pPr>
+        <w:spacing w:after="0" w:line="480" w:lineRule="auto"/>
+        <w:ind w:hanging="480"/>
+        <w:rPr>
+          <w:rFonts w:ascii="Times New Roman" w:eastAsia="Times New Roman" w:hAnsi="Times New Roman" w:cs="Times New Roman"/>
+          <w:sz w:val="24"/>
+          <w:szCs w:val="24"/>
+        </w:rPr>
+      </w:pPr>
+      <w:r>
+        <w:rPr>
+          <w:rFonts w:ascii="Times New Roman" w:eastAsia="Times New Roman" w:hAnsi="Times New Roman" w:cs="Times New Roman"/>
+          <w:sz w:val="24"/>
+          <w:szCs w:val="24"/>
+        </w:rPr>
+        <w:lastRenderedPageBreak/>
+        <w:t xml:space="preserve">Robison, A. L., J. L. Berta, C. L. Mott, and K. J. </w:t>
+      </w:r>
+      <w:proofErr w:type="spellStart"/>
+      <w:r>
+        <w:rPr>
+          <w:rFonts w:ascii="Times New Roman" w:eastAsia="Times New Roman" w:hAnsi="Times New Roman" w:cs="Times New Roman"/>
+          <w:sz w:val="24"/>
+          <w:szCs w:val="24"/>
+        </w:rPr>
+        <w:t>Regester</w:t>
+      </w:r>
+      <w:proofErr w:type="spellEnd"/>
+      <w:r>
+        <w:rPr>
+          <w:rFonts w:ascii="Times New Roman" w:eastAsia="Times New Roman" w:hAnsi="Times New Roman" w:cs="Times New Roman"/>
+          <w:sz w:val="24"/>
+          <w:szCs w:val="24"/>
+        </w:rPr>
+        <w:t xml:space="preserve">. 2021. Impacts of invasive Amur honeysuckle, </w:t>
+      </w:r>
+      <w:r>
+        <w:rPr>
+          <w:rFonts w:ascii="Times New Roman" w:eastAsia="Times New Roman" w:hAnsi="Times New Roman" w:cs="Times New Roman"/>
+          <w:i/>
+          <w:iCs/>
+          <w:sz w:val="24"/>
+          <w:szCs w:val="24"/>
+        </w:rPr>
+        <w:t xml:space="preserve">Lonicera </w:t>
+      </w:r>
+      <w:proofErr w:type="spellStart"/>
+      <w:proofErr w:type="gramStart"/>
+      <w:r>
+        <w:rPr>
+          <w:rFonts w:ascii="Times New Roman" w:eastAsia="Times New Roman" w:hAnsi="Times New Roman" w:cs="Times New Roman"/>
+          <w:i/>
+          <w:iCs/>
+          <w:sz w:val="24"/>
+          <w:szCs w:val="24"/>
+        </w:rPr>
+        <w:t>maackii</w:t>
+      </w:r>
+      <w:proofErr w:type="spellEnd"/>
+      <w:r>
+        <w:rPr>
+          <w:rFonts w:ascii="Times New Roman" w:eastAsia="Times New Roman" w:hAnsi="Times New Roman" w:cs="Times New Roman"/>
+          <w:sz w:val="24"/>
+          <w:szCs w:val="24"/>
+        </w:rPr>
+        <w:t xml:space="preserve"> ,</w:t>
+      </w:r>
+      <w:proofErr w:type="gramEnd"/>
+      <w:r>
+        <w:rPr>
+          <w:rFonts w:ascii="Times New Roman" w:eastAsia="Times New Roman" w:hAnsi="Times New Roman" w:cs="Times New Roman"/>
+          <w:sz w:val="24"/>
+          <w:szCs w:val="24"/>
+        </w:rPr>
+        <w:t xml:space="preserve"> leaf litter on multiple trophic levels of detritus‐based experimental wetlands. Freshwater Biology 66:1464–1474.</w:t>
+      </w:r>
+    </w:p>
+    <w:p>
+      <w:pPr>
+        <w:spacing w:after="0" w:line="480" w:lineRule="auto"/>
+        <w:ind w:hanging="480"/>
+        <w:rPr>
+          <w:rFonts w:ascii="Times New Roman" w:eastAsia="Times New Roman" w:hAnsi="Times New Roman" w:cs="Times New Roman"/>
+          <w:sz w:val="24"/>
+          <w:szCs w:val="24"/>
+        </w:rPr>
+      </w:pPr>
+      <w:r>
+        <w:rPr>
+          <w:rFonts w:ascii="Times New Roman" w:eastAsia="Times New Roman" w:hAnsi="Times New Roman" w:cs="Times New Roman"/>
+          <w:sz w:val="24"/>
+          <w:szCs w:val="24"/>
+        </w:rPr>
         <w:t>Schneider, S. C., and J. R. Miller. 2014. Response of avian communities to invasive vegetation in urban forest fragments. The Condor 116:459–471.</w:t>
       </w:r>
+    </w:p>
+    <w:p>
+      <w:pPr>
+        <w:spacing w:after="0" w:line="480" w:lineRule="auto"/>
+        <w:ind w:hanging="480"/>
+        <w:rPr>
+          <w:rFonts w:ascii="Times New Roman" w:eastAsia="Times New Roman" w:hAnsi="Times New Roman" w:cs="Times New Roman"/>
+          <w:sz w:val="24"/>
+          <w:szCs w:val="24"/>
+        </w:rPr>
+      </w:pPr>
+      <w:proofErr w:type="spellStart"/>
+      <w:r>
+        <w:rPr>
+          <w:rFonts w:ascii="Times New Roman" w:eastAsia="Times New Roman" w:hAnsi="Times New Roman" w:cs="Times New Roman"/>
+          <w:sz w:val="24"/>
+          <w:szCs w:val="24"/>
+        </w:rPr>
+        <w:t>Seebens</w:t>
+      </w:r>
+      <w:proofErr w:type="spellEnd"/>
+      <w:r>
+        <w:rPr>
+          <w:rFonts w:ascii="Times New Roman" w:eastAsia="Times New Roman" w:hAnsi="Times New Roman" w:cs="Times New Roman"/>
+          <w:sz w:val="24"/>
+          <w:szCs w:val="24"/>
+        </w:rPr>
+        <w:t xml:space="preserve">, H., T. M. Blackburn, E. E. Dyer, P. Genovesi, P. E. Hulme, J. M. Jeschke, S. </w:t>
+      </w:r>
+      <w:proofErr w:type="spellStart"/>
+      <w:r>
+        <w:rPr>
+          <w:rFonts w:ascii="Times New Roman" w:eastAsia="Times New Roman" w:hAnsi="Times New Roman" w:cs="Times New Roman"/>
+          <w:sz w:val="24"/>
+          <w:szCs w:val="24"/>
+        </w:rPr>
+        <w:t>Pagad</w:t>
+      </w:r>
+      <w:proofErr w:type="spellEnd"/>
+      <w:r>
+        <w:rPr>
+          <w:rFonts w:ascii="Times New Roman" w:eastAsia="Times New Roman" w:hAnsi="Times New Roman" w:cs="Times New Roman"/>
+          <w:sz w:val="24"/>
+          <w:szCs w:val="24"/>
+        </w:rPr>
+        <w:t xml:space="preserve">, P. </w:t>
+      </w:r>
+      <w:proofErr w:type="spellStart"/>
+      <w:r>
+        <w:rPr>
+          <w:rFonts w:ascii="Times New Roman" w:eastAsia="Times New Roman" w:hAnsi="Times New Roman" w:cs="Times New Roman"/>
+          <w:sz w:val="24"/>
+          <w:szCs w:val="24"/>
+        </w:rPr>
+        <w:t>Pyšek</w:t>
+      </w:r>
+      <w:proofErr w:type="spellEnd"/>
+      <w:r>
+        <w:rPr>
+          <w:rFonts w:ascii="Times New Roman" w:eastAsia="Times New Roman" w:hAnsi="Times New Roman" w:cs="Times New Roman"/>
+          <w:sz w:val="24"/>
+          <w:szCs w:val="24"/>
+        </w:rPr>
+        <w:t xml:space="preserve">, M. Winter, M. </w:t>
+      </w:r>
+      <w:proofErr w:type="spellStart"/>
+      <w:r>
+        <w:rPr>
+          <w:rFonts w:ascii="Times New Roman" w:eastAsia="Times New Roman" w:hAnsi="Times New Roman" w:cs="Times New Roman"/>
+          <w:sz w:val="24"/>
+          <w:szCs w:val="24"/>
+        </w:rPr>
+        <w:t>Arianoutsou</w:t>
+      </w:r>
+      <w:proofErr w:type="spellEnd"/>
+      <w:r>
+        <w:rPr>
+          <w:rFonts w:ascii="Times New Roman" w:eastAsia="Times New Roman" w:hAnsi="Times New Roman" w:cs="Times New Roman"/>
+          <w:sz w:val="24"/>
+          <w:szCs w:val="24"/>
+        </w:rPr>
+        <w:t xml:space="preserve">, S. Bacher, B. Blasius, G. </w:t>
+      </w:r>
+      <w:proofErr w:type="spellStart"/>
+      <w:r>
+        <w:rPr>
+          <w:rFonts w:ascii="Times New Roman" w:eastAsia="Times New Roman" w:hAnsi="Times New Roman" w:cs="Times New Roman"/>
+          <w:sz w:val="24"/>
+          <w:szCs w:val="24"/>
+        </w:rPr>
+        <w:t>Brundu</w:t>
+      </w:r>
+      <w:proofErr w:type="spellEnd"/>
+      <w:r>
+        <w:rPr>
+          <w:rFonts w:ascii="Times New Roman" w:eastAsia="Times New Roman" w:hAnsi="Times New Roman" w:cs="Times New Roman"/>
+          <w:sz w:val="24"/>
+          <w:szCs w:val="24"/>
+        </w:rPr>
+        <w:t xml:space="preserve">, C. </w:t>
+      </w:r>
+      <w:proofErr w:type="spellStart"/>
+      <w:r>
+        <w:rPr>
+          <w:rFonts w:ascii="Times New Roman" w:eastAsia="Times New Roman" w:hAnsi="Times New Roman" w:cs="Times New Roman"/>
+          <w:sz w:val="24"/>
+          <w:szCs w:val="24"/>
+        </w:rPr>
+        <w:t>Capinha</w:t>
+      </w:r>
+      <w:proofErr w:type="spellEnd"/>
+      <w:r>
+        <w:rPr>
+          <w:rFonts w:ascii="Times New Roman" w:eastAsia="Times New Roman" w:hAnsi="Times New Roman" w:cs="Times New Roman"/>
+          <w:sz w:val="24"/>
+          <w:szCs w:val="24"/>
+        </w:rPr>
+        <w:t xml:space="preserve">, L. </w:t>
+      </w:r>
+      <w:proofErr w:type="spellStart"/>
+      <w:r>
+        <w:rPr>
+          <w:rFonts w:ascii="Times New Roman" w:eastAsia="Times New Roman" w:hAnsi="Times New Roman" w:cs="Times New Roman"/>
+          <w:sz w:val="24"/>
+          <w:szCs w:val="24"/>
+        </w:rPr>
+        <w:t>Celesti-Grapow</w:t>
+      </w:r>
+      <w:proofErr w:type="spellEnd"/>
+      <w:r>
+        <w:rPr>
+          <w:rFonts w:ascii="Times New Roman" w:eastAsia="Times New Roman" w:hAnsi="Times New Roman" w:cs="Times New Roman"/>
+          <w:sz w:val="24"/>
+          <w:szCs w:val="24"/>
+        </w:rPr>
+        <w:t xml:space="preserve">, W. Dawson, S. Dullinger, N. Fuentes, H. Jäger, J. </w:t>
+      </w:r>
+      <w:proofErr w:type="spellStart"/>
+      <w:r>
+        <w:rPr>
+          <w:rFonts w:ascii="Times New Roman" w:eastAsia="Times New Roman" w:hAnsi="Times New Roman" w:cs="Times New Roman"/>
+          <w:sz w:val="24"/>
+          <w:szCs w:val="24"/>
+        </w:rPr>
+        <w:t>Kartesz</w:t>
+      </w:r>
+      <w:proofErr w:type="spellEnd"/>
+      <w:r>
+        <w:rPr>
+          <w:rFonts w:ascii="Times New Roman" w:eastAsia="Times New Roman" w:hAnsi="Times New Roman" w:cs="Times New Roman"/>
+          <w:sz w:val="24"/>
+          <w:szCs w:val="24"/>
+        </w:rPr>
+        <w:t xml:space="preserve">, M. Kenis, H. Kreft, I. Kühn, B. Lenzner, A. </w:t>
+      </w:r>
+      <w:proofErr w:type="spellStart"/>
+      <w:r>
+        <w:rPr>
+          <w:rFonts w:ascii="Times New Roman" w:eastAsia="Times New Roman" w:hAnsi="Times New Roman" w:cs="Times New Roman"/>
+          <w:sz w:val="24"/>
+          <w:szCs w:val="24"/>
+        </w:rPr>
+        <w:t>Liebhold</w:t>
+      </w:r>
+      <w:proofErr w:type="spellEnd"/>
+      <w:r>
+        <w:rPr>
+          <w:rFonts w:ascii="Times New Roman" w:eastAsia="Times New Roman" w:hAnsi="Times New Roman" w:cs="Times New Roman"/>
+          <w:sz w:val="24"/>
+          <w:szCs w:val="24"/>
+        </w:rPr>
+        <w:t xml:space="preserve">, A. Mosena, D. Moser, M. Nishino, D. Pearman, J. </w:t>
+      </w:r>
+      <w:proofErr w:type="spellStart"/>
+      <w:r>
+        <w:rPr>
+          <w:rFonts w:ascii="Times New Roman" w:eastAsia="Times New Roman" w:hAnsi="Times New Roman" w:cs="Times New Roman"/>
+          <w:sz w:val="24"/>
+          <w:szCs w:val="24"/>
+        </w:rPr>
+        <w:t>Pergl</w:t>
+      </w:r>
+      <w:proofErr w:type="spellEnd"/>
+      <w:r>
+        <w:rPr>
+          <w:rFonts w:ascii="Times New Roman" w:eastAsia="Times New Roman" w:hAnsi="Times New Roman" w:cs="Times New Roman"/>
+          <w:sz w:val="24"/>
+          <w:szCs w:val="24"/>
+        </w:rPr>
+        <w:t xml:space="preserve">, W. </w:t>
+      </w:r>
+      <w:proofErr w:type="spellStart"/>
+      <w:r>
+        <w:rPr>
+          <w:rFonts w:ascii="Times New Roman" w:eastAsia="Times New Roman" w:hAnsi="Times New Roman" w:cs="Times New Roman"/>
+          <w:sz w:val="24"/>
+          <w:szCs w:val="24"/>
+        </w:rPr>
+        <w:t>Rabitsch</w:t>
+      </w:r>
+      <w:proofErr w:type="spellEnd"/>
+      <w:r>
+        <w:rPr>
+          <w:rFonts w:ascii="Times New Roman" w:eastAsia="Times New Roman" w:hAnsi="Times New Roman" w:cs="Times New Roman"/>
+          <w:sz w:val="24"/>
+          <w:szCs w:val="24"/>
+        </w:rPr>
+        <w:t xml:space="preserve">, J. Rojas-Sandoval, A. Roques, S. Rorke, S. </w:t>
+      </w:r>
+      <w:proofErr w:type="spellStart"/>
+      <w:r>
+        <w:rPr>
+          <w:rFonts w:ascii="Times New Roman" w:eastAsia="Times New Roman" w:hAnsi="Times New Roman" w:cs="Times New Roman"/>
+          <w:sz w:val="24"/>
+          <w:szCs w:val="24"/>
+        </w:rPr>
+        <w:t>Rossinelli</w:t>
+      </w:r>
+      <w:proofErr w:type="spellEnd"/>
+      <w:r>
+        <w:rPr>
+          <w:rFonts w:ascii="Times New Roman" w:eastAsia="Times New Roman" w:hAnsi="Times New Roman" w:cs="Times New Roman"/>
+          <w:sz w:val="24"/>
+          <w:szCs w:val="24"/>
+        </w:rPr>
+        <w:t xml:space="preserve">, H. E. Roy, R. Scalera, S. Schindler, K. </w:t>
+      </w:r>
+      <w:proofErr w:type="spellStart"/>
+      <w:r>
+        <w:rPr>
+          <w:rFonts w:ascii="Times New Roman" w:eastAsia="Times New Roman" w:hAnsi="Times New Roman" w:cs="Times New Roman"/>
+          <w:sz w:val="24"/>
+          <w:szCs w:val="24"/>
+        </w:rPr>
+        <w:t>Štajerová</w:t>
+      </w:r>
+      <w:proofErr w:type="spellEnd"/>
+      <w:r>
+        <w:rPr>
+          <w:rFonts w:ascii="Times New Roman" w:eastAsia="Times New Roman" w:hAnsi="Times New Roman" w:cs="Times New Roman"/>
+          <w:sz w:val="24"/>
+          <w:szCs w:val="24"/>
+        </w:rPr>
+        <w:t xml:space="preserve">, B. Tokarska-Guzik, M. van </w:t>
+      </w:r>
+      <w:proofErr w:type="spellStart"/>
+      <w:r>
+        <w:rPr>
+          <w:rFonts w:ascii="Times New Roman" w:eastAsia="Times New Roman" w:hAnsi="Times New Roman" w:cs="Times New Roman"/>
+          <w:sz w:val="24"/>
+          <w:szCs w:val="24"/>
+        </w:rPr>
+        <w:t>Kleunen</w:t>
+      </w:r>
+      <w:proofErr w:type="spellEnd"/>
+      <w:r>
+        <w:rPr>
+          <w:rFonts w:ascii="Times New Roman" w:eastAsia="Times New Roman" w:hAnsi="Times New Roman" w:cs="Times New Roman"/>
+          <w:sz w:val="24"/>
+          <w:szCs w:val="24"/>
+        </w:rPr>
+        <w:t>, K. Walker, P. Weigelt, T. Yamanaka, and F. Essl. 2017. No saturation in the accumulation of alien species worldwide. Nature Communications 8:14435.</w:t>
+      </w:r>
+    </w:p>
+    <w:p>
+      <w:pPr>
+        <w:spacing w:after="0" w:line="480" w:lineRule="auto"/>
+        <w:ind w:hanging="480"/>
+        <w:rPr>
+          <w:rFonts w:ascii="Times New Roman" w:eastAsia="Times New Roman" w:hAnsi="Times New Roman" w:cs="Times New Roman"/>
+          <w:sz w:val="24"/>
+          <w:szCs w:val="24"/>
+        </w:rPr>
+      </w:pPr>
+      <w:r>
+        <w:rPr>
+          <w:rFonts w:ascii="Times New Roman" w:eastAsia="Times New Roman" w:hAnsi="Times New Roman" w:cs="Times New Roman"/>
+          <w:sz w:val="24"/>
+          <w:szCs w:val="24"/>
+        </w:rPr>
+        <w:t>Shields, J., M. Saunders, K. Gibson, P. Zollner, J. Dunning, and M. Jenkins. 2015. Short-Term Response of Native Flora to the Removal of Non-Native Shrubs in Mixed-Hardwood Forests of Indiana, USA. Forests 6:1878–1896.</w:t>
+      </w:r>
+    </w:p>
+    <w:p>
+      <w:pPr>
+        <w:spacing w:after="0" w:line="480" w:lineRule="auto"/>
+        <w:ind w:hanging="480"/>
+        <w:rPr>
+          <w:rFonts w:ascii="Times New Roman" w:eastAsia="Times New Roman" w:hAnsi="Times New Roman" w:cs="Times New Roman"/>
+          <w:sz w:val="24"/>
+          <w:szCs w:val="24"/>
+        </w:rPr>
+      </w:pPr>
+      <w:r>
+        <w:rPr>
+          <w:rFonts w:ascii="Times New Roman" w:eastAsia="Times New Roman" w:hAnsi="Times New Roman" w:cs="Times New Roman"/>
+          <w:sz w:val="24"/>
+          <w:szCs w:val="24"/>
+        </w:rPr>
+        <w:t xml:space="preserve">Singer, M. S., T. E. Farkas, Skorik Christian M., and K. A. Mooney. 2012. </w:t>
+      </w:r>
+      <w:proofErr w:type="spellStart"/>
+      <w:r>
+        <w:rPr>
+          <w:rFonts w:ascii="Times New Roman" w:eastAsia="Times New Roman" w:hAnsi="Times New Roman" w:cs="Times New Roman"/>
+          <w:sz w:val="24"/>
+          <w:szCs w:val="24"/>
+        </w:rPr>
+        <w:t>Tritrophic</w:t>
+      </w:r>
+      <w:proofErr w:type="spellEnd"/>
+      <w:r>
+        <w:rPr>
+          <w:rFonts w:ascii="Times New Roman" w:eastAsia="Times New Roman" w:hAnsi="Times New Roman" w:cs="Times New Roman"/>
+          <w:sz w:val="24"/>
+          <w:szCs w:val="24"/>
+        </w:rPr>
+        <w:t xml:space="preserve"> Interactions at a Community Level: Effects of Host Plant Species Quality on Bird Predation of Caterpillars. The American Naturalist 179:363–374.</w:t>
+      </w:r>
+    </w:p>
+    <w:p>
+      <w:pPr>
+        <w:spacing w:after="0" w:line="480" w:lineRule="auto"/>
+        <w:ind w:hanging="480"/>
+        <w:rPr>
+          <w:rFonts w:ascii="Times New Roman" w:eastAsia="Times New Roman" w:hAnsi="Times New Roman" w:cs="Times New Roman"/>
+          <w:sz w:val="24"/>
+          <w:szCs w:val="24"/>
+        </w:rPr>
+      </w:pPr>
+      <w:r>
+        <w:rPr>
+          <w:rFonts w:ascii="Times New Roman" w:eastAsia="Times New Roman" w:hAnsi="Times New Roman" w:cs="Times New Roman"/>
+          <w:sz w:val="24"/>
+          <w:szCs w:val="24"/>
+        </w:rPr>
+        <w:t>Tallamy, D. W., D. L. Narango, and A. B. Mitchell. 2021. Do non-native plants contribute to insect declines? Ecological Entomology 46:729–742.</w:t>
+      </w:r>
+    </w:p>
+    <w:p>
+      <w:pPr>
+        <w:spacing w:after="0" w:line="480" w:lineRule="auto"/>
+        <w:ind w:hanging="480"/>
+        <w:rPr>
+          <w:rFonts w:ascii="Times New Roman" w:eastAsia="Times New Roman" w:hAnsi="Times New Roman" w:cs="Times New Roman"/>
+          <w:sz w:val="24"/>
+          <w:szCs w:val="24"/>
+        </w:rPr>
+      </w:pPr>
+      <w:r>
+        <w:rPr>
+          <w:rFonts w:ascii="Times New Roman" w:eastAsia="Times New Roman" w:hAnsi="Times New Roman" w:cs="Times New Roman"/>
+          <w:sz w:val="24"/>
+          <w:szCs w:val="24"/>
+        </w:rPr>
+        <w:lastRenderedPageBreak/>
+        <w:t>Tarr, M. D. 2022. Effects of Non-native Shrubs on Caterpillars and Shrubland-Dependent Passerines Within Three Transmission Line Rights-of-Way in Southeastern New Hampshire. Northeastern Naturalist 29:1–43.</w:t>
+      </w:r>
+    </w:p>
+    <w:p>
+      <w:pPr>
+        <w:spacing w:after="0" w:line="480" w:lineRule="auto"/>
+        <w:ind w:hanging="480"/>
+        <w:rPr>
+          <w:rFonts w:ascii="Times New Roman" w:eastAsia="Times New Roman" w:hAnsi="Times New Roman" w:cs="Times New Roman"/>
+          <w:sz w:val="24"/>
+          <w:szCs w:val="24"/>
+        </w:rPr>
+      </w:pPr>
+      <w:r>
+        <w:rPr>
+          <w:rFonts w:ascii="Times New Roman" w:eastAsia="Times New Roman" w:hAnsi="Times New Roman" w:cs="Times New Roman"/>
+          <w:sz w:val="24"/>
+          <w:szCs w:val="24"/>
+        </w:rPr>
+        <w:t xml:space="preserve">Traylor, C., M. </w:t>
+      </w:r>
+      <w:proofErr w:type="spellStart"/>
+      <w:r>
+        <w:rPr>
+          <w:rFonts w:ascii="Times New Roman" w:eastAsia="Times New Roman" w:hAnsi="Times New Roman" w:cs="Times New Roman"/>
+          <w:sz w:val="24"/>
+          <w:szCs w:val="24"/>
+        </w:rPr>
+        <w:t>Ulyshen</w:t>
+      </w:r>
+      <w:proofErr w:type="spellEnd"/>
+      <w:r>
+        <w:rPr>
+          <w:rFonts w:ascii="Times New Roman" w:eastAsia="Times New Roman" w:hAnsi="Times New Roman" w:cs="Times New Roman"/>
+          <w:sz w:val="24"/>
+          <w:szCs w:val="24"/>
+        </w:rPr>
+        <w:t xml:space="preserve">, D. Wallace, L. Loudermilk, C. Ross, C. Hawley, R. A. Atchison, J. L. Williams, and J. McHugh. 2022. Compositional Attributes of Invaded Forests Drive the Diversity of Insect Functional Groups. Global Ecology and Conservation </w:t>
+      </w:r>
+      <w:proofErr w:type="gramStart"/>
+      <w:r>
+        <w:rPr>
+          <w:rFonts w:ascii="Times New Roman" w:eastAsia="Times New Roman" w:hAnsi="Times New Roman" w:cs="Times New Roman"/>
+          <w:sz w:val="24"/>
+          <w:szCs w:val="24"/>
+        </w:rPr>
+        <w:t>35:e</w:t>
+      </w:r>
+      <w:proofErr w:type="gramEnd"/>
+      <w:r>
+        <w:rPr>
+          <w:rFonts w:ascii="Times New Roman" w:eastAsia="Times New Roman" w:hAnsi="Times New Roman" w:cs="Times New Roman"/>
+          <w:sz w:val="24"/>
+          <w:szCs w:val="24"/>
+        </w:rPr>
+        <w:t>02092.</w:t>
+      </w:r>
+    </w:p>
+    <w:p>
+      <w:pPr>
+        <w:spacing w:after="0" w:line="480" w:lineRule="auto"/>
+        <w:ind w:hanging="480"/>
+        <w:rPr>
+          <w:rFonts w:ascii="Times New Roman" w:eastAsia="Times New Roman" w:hAnsi="Times New Roman" w:cs="Times New Roman"/>
+          <w:sz w:val="24"/>
+          <w:szCs w:val="24"/>
+        </w:rPr>
+      </w:pPr>
+      <w:r>
+        <w:rPr>
+          <w:rFonts w:ascii="Times New Roman" w:eastAsia="Times New Roman" w:hAnsi="Times New Roman" w:cs="Times New Roman"/>
+          <w:sz w:val="24"/>
+          <w:szCs w:val="24"/>
+        </w:rPr>
+        <w:t xml:space="preserve">Wagner, D. L., E. M. Grames, M. L. Forister, M. R. Berenbaum, and D. Stopak. 2021. Insect decline in the Anthropocene: Death by a thousand cuts. Proceedings of the National Academy of Sciences </w:t>
+      </w:r>
+      <w:proofErr w:type="gramStart"/>
+      <w:r>
+        <w:rPr>
+          <w:rFonts w:ascii="Times New Roman" w:eastAsia="Times New Roman" w:hAnsi="Times New Roman" w:cs="Times New Roman"/>
+          <w:sz w:val="24"/>
+          <w:szCs w:val="24"/>
+        </w:rPr>
+        <w:t>118:e</w:t>
+      </w:r>
+      <w:proofErr w:type="gramEnd"/>
+      <w:r>
+        <w:rPr>
+          <w:rFonts w:ascii="Times New Roman" w:eastAsia="Times New Roman" w:hAnsi="Times New Roman" w:cs="Times New Roman"/>
+          <w:sz w:val="24"/>
+          <w:szCs w:val="24"/>
+        </w:rPr>
+        <w:t>2023989118.</w:t>
+      </w:r>
+    </w:p>
+    <w:p>
+      <w:pPr>
+        <w:spacing w:after="0" w:line="480" w:lineRule="auto"/>
+        <w:ind w:hanging="480"/>
+        <w:rPr>
+          <w:rFonts w:ascii="Times New Roman" w:eastAsia="Times New Roman" w:hAnsi="Times New Roman" w:cs="Times New Roman"/>
+          <w:sz w:val="24"/>
+          <w:szCs w:val="24"/>
+        </w:rPr>
+      </w:pPr>
+      <w:r>
+        <w:rPr>
+          <w:rFonts w:ascii="Times New Roman" w:eastAsia="Times New Roman" w:hAnsi="Times New Roman" w:cs="Times New Roman"/>
+          <w:sz w:val="24"/>
+          <w:szCs w:val="24"/>
+        </w:rPr>
+        <w:t>Wang, W., C. Zhang, J. Allen, W. Li, M. Boyer, K. Segerson, and J. Silander. 2016. Analysis and Prediction of Land Use Changes Related to Invasive Species and Major Driving Forces in the State of Connecticut. Land 5:25.</w:t>
+      </w:r>
+    </w:p>
+    <w:p>
+      <w:pPr>
+        <w:spacing w:after="0" w:line="480" w:lineRule="auto"/>
+        <w:ind w:hanging="480"/>
+        <w:rPr>
+          <w:rFonts w:ascii="Times New Roman" w:eastAsia="Times New Roman" w:hAnsi="Times New Roman" w:cs="Times New Roman"/>
+          <w:sz w:val="24"/>
+          <w:szCs w:val="24"/>
+        </w:rPr>
+      </w:pPr>
+    </w:p>
+    <w:p>
+      <w:pPr>
+        <w:spacing w:after="0" w:line="480" w:lineRule="auto"/>
+        <w:ind w:hanging="480"/>
+        <w:rPr>
+          <w:rFonts w:ascii="Times New Roman" w:eastAsia="Times New Roman" w:hAnsi="Times New Roman" w:cs="Times New Roman"/>
+          <w:sz w:val="24"/>
+          <w:szCs w:val="24"/>
+        </w:rPr>
+      </w:pPr>
+    </w:p>
+    <w:p>
+      <w:pPr>
+        <w:spacing w:after="0" w:line="480" w:lineRule="auto"/>
+        <w:ind w:hanging="480"/>
+        <w:rPr>
+          <w:rFonts w:ascii="Times New Roman" w:eastAsia="Times New Roman" w:hAnsi="Times New Roman" w:cs="Times New Roman"/>
+          <w:sz w:val="24"/>
+          <w:szCs w:val="24"/>
+        </w:rPr>
+      </w:pPr>
     </w:p>
     <w:p>
       <w:pPr>

</xml_diff>

<commit_message>
Update methods section and add references.
</commit_message>
<xml_diff>
--- a/Manuscripts/GH Trophic Project Ecology report References.docx
+++ b/Manuscripts/GH Trophic Project Ecology report References.docx
@@ -79,6 +79,44 @@
           <w:sz w:val="24"/>
           <w:szCs w:val="24"/>
         </w:rPr>
+        <w:t>Bates, D., M. Mächler, B. Bolker, and S. Walker. 2015. Fitting Linear Mixed-Effects Models Using lme4. Journal of Statistical Software 67:1–48.</w:t>
+      </w:r>
+    </w:p>
+    <w:p>
+      <w:pPr>
+        <w:spacing w:after="0" w:line="480" w:lineRule="auto"/>
+        <w:ind w:hanging="480"/>
+        <w:rPr>
+          <w:rFonts w:ascii="Times New Roman" w:eastAsia="Times New Roman" w:hAnsi="Times New Roman" w:cs="Times New Roman"/>
+          <w:sz w:val="24"/>
+          <w:szCs w:val="24"/>
+        </w:rPr>
+      </w:pPr>
+      <w:r>
+        <w:rPr>
+          <w:rFonts w:ascii="Times New Roman" w:eastAsia="Times New Roman" w:hAnsi="Times New Roman" w:cs="Times New Roman"/>
+          <w:sz w:val="24"/>
+          <w:szCs w:val="24"/>
+        </w:rPr>
+        <w:t>Barbour, M. A., M. A. Rodriguez‐Cabal, E. T. Wu, R. Julkunen‐Tiitto, C. E. Ritland, A. E. Miscampbell, E. S. Jules, and G. M. Crutsinger. 2015. Multiple plant traits shape the genetic basis of herbivore community assembly. Functional Ecology 29:995–1006.</w:t>
+      </w:r>
+    </w:p>
+    <w:p>
+      <w:pPr>
+        <w:spacing w:after="0" w:line="480" w:lineRule="auto"/>
+        <w:ind w:hanging="480"/>
+        <w:rPr>
+          <w:rFonts w:ascii="Times New Roman" w:eastAsia="Times New Roman" w:hAnsi="Times New Roman" w:cs="Times New Roman"/>
+          <w:sz w:val="24"/>
+          <w:szCs w:val="24"/>
+        </w:rPr>
+      </w:pPr>
+      <w:r>
+        <w:rPr>
+          <w:rFonts w:ascii="Times New Roman" w:eastAsia="Times New Roman" w:hAnsi="Times New Roman" w:cs="Times New Roman"/>
+          <w:sz w:val="24"/>
+          <w:szCs w:val="24"/>
+        </w:rPr>
         <w:t>Bellard, C., P. Cassey, and T. M. Blackburn. 2016. Alien species as a driver of recent extinctions. Biology Letters 12:20150623.</w:t>
       </w:r>
     </w:p>
@@ -98,61 +136,26 @@
           <w:sz w:val="24"/>
           <w:szCs w:val="24"/>
         </w:rPr>
-        <w:t xml:space="preserve">Clark, R. E., and C. L. Seewagen. 2019. Invasive Japanese Barberry, Berberis </w:t>
-      </w:r>
-      <w:proofErr w:type="spellStart"/>
-      <w:r>
-        <w:rPr>
-          <w:rFonts w:ascii="Times New Roman" w:eastAsia="Times New Roman" w:hAnsi="Times New Roman" w:cs="Times New Roman"/>
-          <w:sz w:val="24"/>
-          <w:szCs w:val="24"/>
-        </w:rPr>
-        <w:t>thunbergii</w:t>
-      </w:r>
-      <w:proofErr w:type="spellEnd"/>
-      <w:r>
-        <w:rPr>
-          <w:rFonts w:ascii="Times New Roman" w:eastAsia="Times New Roman" w:hAnsi="Times New Roman" w:cs="Times New Roman"/>
-          <w:sz w:val="24"/>
-          <w:szCs w:val="24"/>
-        </w:rPr>
-        <w:t xml:space="preserve"> (</w:t>
-      </w:r>
-      <w:proofErr w:type="spellStart"/>
-      <w:r>
-        <w:rPr>
-          <w:rFonts w:ascii="Times New Roman" w:eastAsia="Times New Roman" w:hAnsi="Times New Roman" w:cs="Times New Roman"/>
-          <w:sz w:val="24"/>
-          <w:szCs w:val="24"/>
-        </w:rPr>
-        <w:t>Ranunculales</w:t>
-      </w:r>
-      <w:proofErr w:type="spellEnd"/>
-      <w:r>
-        <w:rPr>
-          <w:rFonts w:ascii="Times New Roman" w:eastAsia="Times New Roman" w:hAnsi="Times New Roman" w:cs="Times New Roman"/>
-          <w:sz w:val="24"/>
-          <w:szCs w:val="24"/>
-        </w:rPr>
-        <w:t xml:space="preserve">: </w:t>
-      </w:r>
-      <w:proofErr w:type="spellStart"/>
-      <w:r>
-        <w:rPr>
-          <w:rFonts w:ascii="Times New Roman" w:eastAsia="Times New Roman" w:hAnsi="Times New Roman" w:cs="Times New Roman"/>
-          <w:sz w:val="24"/>
-          <w:szCs w:val="24"/>
-        </w:rPr>
-        <w:t>Berberidaceae</w:t>
-      </w:r>
-      <w:proofErr w:type="spellEnd"/>
-      <w:r>
-        <w:rPr>
-          <w:rFonts w:ascii="Times New Roman" w:eastAsia="Times New Roman" w:hAnsi="Times New Roman" w:cs="Times New Roman"/>
-          <w:sz w:val="24"/>
-          <w:szCs w:val="24"/>
-        </w:rPr>
-        <w:t xml:space="preserve">) Is Associated </w:t>
+        <w:t>Clark, R. E., T. E. Farkas, I. Lichter-Marck, E. R. Johnson, and M. S. Singer. 2016. Multiple interaction types determine the impact of ant predation of caterpillars in a forest community. Ecology 97:3379–3388.</w:t>
+      </w:r>
+    </w:p>
+    <w:p>
+      <w:pPr>
+        <w:spacing w:after="0" w:line="480" w:lineRule="auto"/>
+        <w:ind w:hanging="480"/>
+        <w:rPr>
+          <w:rFonts w:ascii="Times New Roman" w:eastAsia="Times New Roman" w:hAnsi="Times New Roman" w:cs="Times New Roman"/>
+          <w:sz w:val="24"/>
+          <w:szCs w:val="24"/>
+        </w:rPr>
+      </w:pPr>
+      <w:r>
+        <w:rPr>
+          <w:rFonts w:ascii="Times New Roman" w:eastAsia="Times New Roman" w:hAnsi="Times New Roman" w:cs="Times New Roman"/>
+          <w:sz w:val="24"/>
+          <w:szCs w:val="24"/>
+        </w:rPr>
+        <w:t xml:space="preserve">Clark, R. E., and C. L. Seewagen. 2019. Invasive Japanese Barberry, Berberis thunbergii (Ranunculales: Berberidaceae) Is Associated </w:t>
       </w:r>
       <w:r>
         <w:rPr>
@@ -187,79 +190,7 @@
           <w:sz w:val="24"/>
           <w:szCs w:val="24"/>
         </w:rPr>
-        <w:t xml:space="preserve">Crystal-Ornelas, R., E. J. Hudgins, R. N. Cuthbert, P. J. </w:t>
-      </w:r>
-      <w:proofErr w:type="spellStart"/>
-      <w:r>
-        <w:rPr>
-          <w:rFonts w:ascii="Times New Roman" w:eastAsia="Times New Roman" w:hAnsi="Times New Roman" w:cs="Times New Roman"/>
-          <w:sz w:val="24"/>
-          <w:szCs w:val="24"/>
-        </w:rPr>
-        <w:t>Haubrock</w:t>
-      </w:r>
-      <w:proofErr w:type="spellEnd"/>
-      <w:r>
-        <w:rPr>
-          <w:rFonts w:ascii="Times New Roman" w:eastAsia="Times New Roman" w:hAnsi="Times New Roman" w:cs="Times New Roman"/>
-          <w:sz w:val="24"/>
-          <w:szCs w:val="24"/>
-        </w:rPr>
-        <w:t xml:space="preserve">, J. </w:t>
-      </w:r>
-      <w:proofErr w:type="spellStart"/>
-      <w:r>
-        <w:rPr>
-          <w:rFonts w:ascii="Times New Roman" w:eastAsia="Times New Roman" w:hAnsi="Times New Roman" w:cs="Times New Roman"/>
-          <w:sz w:val="24"/>
-          <w:szCs w:val="24"/>
-        </w:rPr>
-        <w:t>Fantle</w:t>
-      </w:r>
-      <w:proofErr w:type="spellEnd"/>
-      <w:r>
-        <w:rPr>
-          <w:rFonts w:ascii="Times New Roman" w:eastAsia="Times New Roman" w:hAnsi="Times New Roman" w:cs="Times New Roman"/>
-          <w:sz w:val="24"/>
-          <w:szCs w:val="24"/>
-        </w:rPr>
-        <w:t xml:space="preserve">-Lepczyk, E. Angulo, A. M. Kramer, L. Ballesteros-Mejia, B. Leroy, B. Leung, E. López-López, C. Diagne, and F. </w:t>
-      </w:r>
-      <w:proofErr w:type="spellStart"/>
-      <w:r>
-        <w:rPr>
-          <w:rFonts w:ascii="Times New Roman" w:eastAsia="Times New Roman" w:hAnsi="Times New Roman" w:cs="Times New Roman"/>
-          <w:sz w:val="24"/>
-          <w:szCs w:val="24"/>
-        </w:rPr>
-        <w:t>Courchamp</w:t>
-      </w:r>
-      <w:proofErr w:type="spellEnd"/>
-      <w:r>
-        <w:rPr>
-          <w:rFonts w:ascii="Times New Roman" w:eastAsia="Times New Roman" w:hAnsi="Times New Roman" w:cs="Times New Roman"/>
-          <w:sz w:val="24"/>
-          <w:szCs w:val="24"/>
-        </w:rPr>
-        <w:t xml:space="preserve">. 2021. Economic costs of biological invasions within North America. </w:t>
-      </w:r>
-      <w:proofErr w:type="spellStart"/>
-      <w:r>
-        <w:rPr>
-          <w:rFonts w:ascii="Times New Roman" w:eastAsia="Times New Roman" w:hAnsi="Times New Roman" w:cs="Times New Roman"/>
-          <w:sz w:val="24"/>
-          <w:szCs w:val="24"/>
-        </w:rPr>
-        <w:t>NeoBiota</w:t>
-      </w:r>
-      <w:proofErr w:type="spellEnd"/>
-      <w:r>
-        <w:rPr>
-          <w:rFonts w:ascii="Times New Roman" w:eastAsia="Times New Roman" w:hAnsi="Times New Roman" w:cs="Times New Roman"/>
-          <w:sz w:val="24"/>
-          <w:szCs w:val="24"/>
-        </w:rPr>
-        <w:t xml:space="preserve"> 67:485–510.</w:t>
+        <w:t>Crystal-Ornelas, R., E. J. Hudgins, R. N. Cuthbert, P. J. Haubrock, J. Fantle-Lepczyk, E. Angulo, A. M. Kramer, L. Ballesteros-Mejia, B. Leroy, B. Leung, E. López-López, C. Diagne, and F. Courchamp. 2021. Economic costs of biological invasions within North America. NeoBiota 67:485–510.</w:t>
       </w:r>
     </w:p>
     <w:p>
@@ -297,6 +228,7 @@
           <w:sz w:val="24"/>
           <w:szCs w:val="24"/>
         </w:rPr>
+        <w:lastRenderedPageBreak/>
         <w:t>Farmer, S., J. Ward, J. Horton, and D. Clarke. 2016. Southern Appalachian urban forest response to three invasive plant removal treatments. Management of Biological Invasions 7:329–342.</w:t>
       </w:r>
     </w:p>
@@ -354,119 +286,102 @@
           <w:sz w:val="24"/>
           <w:szCs w:val="24"/>
         </w:rPr>
+        <w:t>Fox, J., S. Weisberg, D. Adler, D. Bates, G. Baud-Bovy, S. Ellison, D. Firth, M. Friendly, G. Gorjanc, S. Graves, R. Heiberger, R. Laboissiere, G. Monette, D. Murdoch, H. Nilsson, D. Ogle, B. Ripley, W. Venables, D. Winsemius, A. Zeileis, and R-Core. 2015. car: Companion to Applied Regression.</w:t>
+      </w:r>
+    </w:p>
+    <w:p>
+      <w:pPr>
+        <w:spacing w:after="0" w:line="480" w:lineRule="auto"/>
+        <w:ind w:hanging="480"/>
+        <w:rPr>
+          <w:rFonts w:ascii="Times New Roman" w:eastAsia="Times New Roman" w:hAnsi="Times New Roman" w:cs="Times New Roman"/>
+          <w:sz w:val="24"/>
+          <w:szCs w:val="24"/>
+        </w:rPr>
+      </w:pPr>
+      <w:r>
+        <w:rPr>
+          <w:rFonts w:ascii="Times New Roman" w:eastAsia="Times New Roman" w:hAnsi="Times New Roman" w:cs="Times New Roman"/>
+          <w:sz w:val="24"/>
+          <w:szCs w:val="24"/>
+        </w:rPr>
+        <w:t>Gerber, E., C. Krebs, C. Murrell, M. Moretti, R. Rocklin, and U. Schaffner. 2008. Exotic invasive knotweeds (Fallopia spp.) negatively affect native plant and invertebrate assemblages in European riparian habitats. Biological Conservation 141:646–654.</w:t>
+      </w:r>
+    </w:p>
+    <w:p>
+      <w:pPr>
+        <w:spacing w:after="0" w:line="480" w:lineRule="auto"/>
+        <w:ind w:hanging="480"/>
+        <w:rPr>
+          <w:rFonts w:ascii="Times New Roman" w:eastAsia="Times New Roman" w:hAnsi="Times New Roman" w:cs="Times New Roman"/>
+          <w:sz w:val="24"/>
+          <w:szCs w:val="24"/>
+        </w:rPr>
+      </w:pPr>
+      <w:r>
+        <w:rPr>
+          <w:rFonts w:ascii="Times New Roman" w:eastAsia="Times New Roman" w:hAnsi="Times New Roman" w:cs="Times New Roman"/>
+          <w:sz w:val="24"/>
+          <w:szCs w:val="24"/>
+        </w:rPr>
+        <w:t>Gratton, C., and R. F. Denno. 2005. Restoration of Arthropod Assemblages in a Spartina Salt Marsh following Removal of the Invasive Plant Phragmites australis. Restoration Ecology 13:358–372.</w:t>
+      </w:r>
+    </w:p>
+    <w:p>
+      <w:pPr>
+        <w:spacing w:after="0" w:line="480" w:lineRule="auto"/>
+        <w:ind w:hanging="480"/>
+        <w:rPr>
+          <w:rFonts w:ascii="Times New Roman" w:eastAsia="Times New Roman" w:hAnsi="Times New Roman" w:cs="Times New Roman"/>
+          <w:sz w:val="24"/>
+          <w:szCs w:val="24"/>
+        </w:rPr>
+      </w:pPr>
+      <w:r>
+        <w:rPr>
+          <w:rFonts w:ascii="Times New Roman" w:eastAsia="Times New Roman" w:hAnsi="Times New Roman" w:cs="Times New Roman"/>
+          <w:sz w:val="24"/>
+          <w:szCs w:val="24"/>
+        </w:rPr>
+        <w:t>Hartman, K. M., and B. C. McCarthy. 2004. Restoration of a Forest Understory After the Removal of an Invasive Shrub, Amur Honeysuckle (Lonicera maackii). Restoration Ecology 12:154–165.</w:t>
+      </w:r>
+    </w:p>
+    <w:p>
+      <w:pPr>
+        <w:spacing w:after="0" w:line="480" w:lineRule="auto"/>
+        <w:ind w:hanging="480"/>
+        <w:rPr>
+          <w:rFonts w:ascii="Times New Roman" w:eastAsia="Times New Roman" w:hAnsi="Times New Roman" w:cs="Times New Roman"/>
+          <w:sz w:val="24"/>
+          <w:szCs w:val="24"/>
+        </w:rPr>
+      </w:pPr>
+      <w:r>
+        <w:rPr>
+          <w:rFonts w:ascii="Times New Roman" w:eastAsia="Times New Roman" w:hAnsi="Times New Roman" w:cs="Times New Roman"/>
+          <w:sz w:val="24"/>
+          <w:szCs w:val="24"/>
+        </w:rPr>
+        <w:t>Kramer, A. T., B. Crane, J. Downing, J. l. Hamrick, K. Havens, A. Highland, S. K. Jacobi, T. N. Kaye, E. V. Lonsdorf, J. Ramp Neale, A. Novy, P. E. Smouse, D. W. Tallamy, A. White, and J. Zeldin. 2019. Sourcing native plants to support ecosystem function in different planting contexts. Restoration Ecology 27:470–476.</w:t>
+      </w:r>
+    </w:p>
+    <w:p>
+      <w:pPr>
+        <w:spacing w:after="0" w:line="480" w:lineRule="auto"/>
+        <w:ind w:hanging="480"/>
+        <w:rPr>
+          <w:rFonts w:ascii="Times New Roman" w:eastAsia="Times New Roman" w:hAnsi="Times New Roman" w:cs="Times New Roman"/>
+          <w:sz w:val="24"/>
+          <w:szCs w:val="24"/>
+        </w:rPr>
+      </w:pPr>
+      <w:r>
+        <w:rPr>
+          <w:rFonts w:ascii="Times New Roman" w:eastAsia="Times New Roman" w:hAnsi="Times New Roman" w:cs="Times New Roman"/>
+          <w:sz w:val="24"/>
+          <w:szCs w:val="24"/>
+        </w:rPr>
         <w:lastRenderedPageBreak/>
-        <w:t>Gerber, E., C. Krebs, C. Murrell, M. Moretti, R. Rocklin, and U. Schaffner. 2008. Exotic invasive knotweeds (</w:t>
-      </w:r>
-      <w:proofErr w:type="spellStart"/>
-      <w:r>
-        <w:rPr>
-          <w:rFonts w:ascii="Times New Roman" w:eastAsia="Times New Roman" w:hAnsi="Times New Roman" w:cs="Times New Roman"/>
-          <w:sz w:val="24"/>
-          <w:szCs w:val="24"/>
-        </w:rPr>
-        <w:t>Fallopia</w:t>
-      </w:r>
-      <w:proofErr w:type="spellEnd"/>
-      <w:r>
-        <w:rPr>
-          <w:rFonts w:ascii="Times New Roman" w:eastAsia="Times New Roman" w:hAnsi="Times New Roman" w:cs="Times New Roman"/>
-          <w:sz w:val="24"/>
-          <w:szCs w:val="24"/>
-        </w:rPr>
-        <w:t xml:space="preserve"> spp.) negatively affect native plant and invertebrate assemblages in European riparian habitats. Biological Conservation 141:646–654.</w:t>
-      </w:r>
-    </w:p>
-    <w:p>
-      <w:pPr>
-        <w:spacing w:after="0" w:line="480" w:lineRule="auto"/>
-        <w:ind w:hanging="480"/>
-        <w:rPr>
-          <w:rFonts w:ascii="Times New Roman" w:eastAsia="Times New Roman" w:hAnsi="Times New Roman" w:cs="Times New Roman"/>
-          <w:sz w:val="24"/>
-          <w:szCs w:val="24"/>
-        </w:rPr>
-      </w:pPr>
-      <w:r>
-        <w:rPr>
-          <w:rFonts w:ascii="Times New Roman" w:eastAsia="Times New Roman" w:hAnsi="Times New Roman" w:cs="Times New Roman"/>
-          <w:sz w:val="24"/>
-          <w:szCs w:val="24"/>
-        </w:rPr>
-        <w:t>Gratton, C., and R. F. Denno. 2005. Restoration of Arthropod Assemblages in a Spartina Salt Marsh following Removal of the Invasive Plant Phragmites australis. Restoration Ecology 13:358–372.</w:t>
-      </w:r>
-    </w:p>
-    <w:p>
-      <w:pPr>
-        <w:spacing w:after="0" w:line="480" w:lineRule="auto"/>
-        <w:ind w:hanging="480"/>
-        <w:rPr>
-          <w:rFonts w:ascii="Times New Roman" w:eastAsia="Times New Roman" w:hAnsi="Times New Roman" w:cs="Times New Roman"/>
-          <w:sz w:val="24"/>
-          <w:szCs w:val="24"/>
-        </w:rPr>
-      </w:pPr>
-      <w:r>
-        <w:rPr>
-          <w:rFonts w:ascii="Times New Roman" w:eastAsia="Times New Roman" w:hAnsi="Times New Roman" w:cs="Times New Roman"/>
-          <w:sz w:val="24"/>
-          <w:szCs w:val="24"/>
-        </w:rPr>
-        <w:t xml:space="preserve">Hartman, K. M., and B. C. McCarthy. 2004. Restoration of a Forest Understory After the Removal of an Invasive Shrub, Amur Honeysuckle (Lonicera </w:t>
-      </w:r>
-      <w:proofErr w:type="spellStart"/>
-      <w:r>
-        <w:rPr>
-          <w:rFonts w:ascii="Times New Roman" w:eastAsia="Times New Roman" w:hAnsi="Times New Roman" w:cs="Times New Roman"/>
-          <w:sz w:val="24"/>
-          <w:szCs w:val="24"/>
-        </w:rPr>
-        <w:t>maackii</w:t>
-      </w:r>
-      <w:proofErr w:type="spellEnd"/>
-      <w:r>
-        <w:rPr>
-          <w:rFonts w:ascii="Times New Roman" w:eastAsia="Times New Roman" w:hAnsi="Times New Roman" w:cs="Times New Roman"/>
-          <w:sz w:val="24"/>
-          <w:szCs w:val="24"/>
-        </w:rPr>
-        <w:t>). Restoration Ecology 12:154–165.</w:t>
-      </w:r>
-    </w:p>
-    <w:p>
-      <w:pPr>
-        <w:spacing w:after="0" w:line="480" w:lineRule="auto"/>
-        <w:ind w:hanging="480"/>
-        <w:rPr>
-          <w:rFonts w:ascii="Times New Roman" w:eastAsia="Times New Roman" w:hAnsi="Times New Roman" w:cs="Times New Roman"/>
-          <w:sz w:val="24"/>
-          <w:szCs w:val="24"/>
-        </w:rPr>
-      </w:pPr>
-      <w:r>
-        <w:rPr>
-          <w:rFonts w:ascii="Times New Roman" w:eastAsia="Times New Roman" w:hAnsi="Times New Roman" w:cs="Times New Roman"/>
-          <w:sz w:val="24"/>
-          <w:szCs w:val="24"/>
-        </w:rPr>
-        <w:t>Kramer, A. T., B. Crane, J. Downing, J. l. Hamrick, K. Havens, A. Highland, S. K. Jacobi, T. N. Kaye, E. V. Lonsdorf, J. Ramp Neale, A. Novy, P. E. Smouse, D. W. Tallamy, A. White, and J. Zeldin. 2019. Sourcing native plants to support ecosystem function in different planting contexts. Restoration Ecology 27:470–476.</w:t>
-      </w:r>
-    </w:p>
-    <w:p>
-      <w:pPr>
-        <w:spacing w:after="0" w:line="480" w:lineRule="auto"/>
-        <w:ind w:hanging="480"/>
-        <w:rPr>
-          <w:rFonts w:ascii="Times New Roman" w:eastAsia="Times New Roman" w:hAnsi="Times New Roman" w:cs="Times New Roman"/>
-          <w:sz w:val="24"/>
-          <w:szCs w:val="24"/>
-        </w:rPr>
-      </w:pPr>
-      <w:r>
-        <w:rPr>
-          <w:rFonts w:ascii="Times New Roman" w:eastAsia="Times New Roman" w:hAnsi="Times New Roman" w:cs="Times New Roman"/>
-          <w:sz w:val="24"/>
-          <w:szCs w:val="24"/>
-        </w:rPr>
         <w:t>Lampert, E. C., Z. R. Cylkowski, K. A. McDonough, and C. R. Young. 2022. Arthropod Associations Show Naturalization with Non-Native Quercus Species in the Georgia Piedmont. Journal of Entomological Science 57:323–332.</w:t>
       </w:r>
     </w:p>
@@ -486,80 +401,64 @@
           <w:sz w:val="24"/>
           <w:szCs w:val="24"/>
         </w:rPr>
-        <w:t>Landsman, A. P., K. T. Burghardt, and J. L. Bowman. 2020. Invasive grass (</w:t>
-      </w:r>
-      <w:proofErr w:type="spellStart"/>
-      <w:r>
-        <w:rPr>
-          <w:rFonts w:ascii="Times New Roman" w:eastAsia="Times New Roman" w:hAnsi="Times New Roman" w:cs="Times New Roman"/>
-          <w:sz w:val="24"/>
-          <w:szCs w:val="24"/>
-        </w:rPr>
-        <w:t>Microstegium</w:t>
-      </w:r>
-      <w:proofErr w:type="spellEnd"/>
-      <w:r>
-        <w:rPr>
-          <w:rFonts w:ascii="Times New Roman" w:eastAsia="Times New Roman" w:hAnsi="Times New Roman" w:cs="Times New Roman"/>
-          <w:sz w:val="24"/>
-          <w:szCs w:val="24"/>
-        </w:rPr>
-        <w:t xml:space="preserve"> </w:t>
-      </w:r>
-      <w:proofErr w:type="spellStart"/>
-      <w:r>
-        <w:rPr>
-          <w:rFonts w:ascii="Times New Roman" w:eastAsia="Times New Roman" w:hAnsi="Times New Roman" w:cs="Times New Roman"/>
-          <w:sz w:val="24"/>
-          <w:szCs w:val="24"/>
-        </w:rPr>
-        <w:t>vimineum</w:t>
-      </w:r>
-      <w:proofErr w:type="spellEnd"/>
-      <w:r>
-        <w:rPr>
-          <w:rFonts w:ascii="Times New Roman" w:eastAsia="Times New Roman" w:hAnsi="Times New Roman" w:cs="Times New Roman"/>
-          <w:sz w:val="24"/>
-          <w:szCs w:val="24"/>
-        </w:rPr>
-        <w:t>) indirectly benefits spider community by subsidizing available prey. Ecology and Evolution 10:11133–11143.</w:t>
-      </w:r>
-    </w:p>
-    <w:p>
-      <w:pPr>
-        <w:spacing w:after="0" w:line="480" w:lineRule="auto"/>
-        <w:ind w:hanging="480"/>
-        <w:rPr>
-          <w:rFonts w:ascii="Times New Roman" w:eastAsia="Times New Roman" w:hAnsi="Times New Roman" w:cs="Times New Roman"/>
-          <w:sz w:val="24"/>
-          <w:szCs w:val="24"/>
-        </w:rPr>
-      </w:pPr>
-      <w:r>
-        <w:rPr>
-          <w:rFonts w:ascii="Times New Roman" w:eastAsia="Times New Roman" w:hAnsi="Times New Roman" w:cs="Times New Roman"/>
-          <w:sz w:val="24"/>
-          <w:szCs w:val="24"/>
-        </w:rPr>
-        <w:t xml:space="preserve">Lind, E. M., and J. D. Parker. 2010. Novel Weapons Testing: Are Invasive Plants More Chemically Defended than Native Plants? PLOS ONE </w:t>
-      </w:r>
-      <w:proofErr w:type="gramStart"/>
-      <w:r>
-        <w:rPr>
-          <w:rFonts w:ascii="Times New Roman" w:eastAsia="Times New Roman" w:hAnsi="Times New Roman" w:cs="Times New Roman"/>
-          <w:sz w:val="24"/>
-          <w:szCs w:val="24"/>
-        </w:rPr>
-        <w:t>5:e</w:t>
-      </w:r>
-      <w:proofErr w:type="gramEnd"/>
-      <w:r>
-        <w:rPr>
-          <w:rFonts w:ascii="Times New Roman" w:eastAsia="Times New Roman" w:hAnsi="Times New Roman" w:cs="Times New Roman"/>
-          <w:sz w:val="24"/>
-          <w:szCs w:val="24"/>
-        </w:rPr>
-        <w:t>10429.</w:t>
+        <w:t>Landsman, A. P., K. T. Burghardt, and J. L. Bowman. 2020. Invasive grass (Microstegium vimineum) indirectly benefits spider community by subsidizing available prey. Ecology and Evolution 10:11133–11143.</w:t>
+      </w:r>
+    </w:p>
+    <w:p>
+      <w:pPr>
+        <w:spacing w:after="0" w:line="480" w:lineRule="auto"/>
+        <w:ind w:hanging="480"/>
+        <w:rPr>
+          <w:rFonts w:ascii="Times New Roman" w:eastAsia="Times New Roman" w:hAnsi="Times New Roman" w:cs="Times New Roman"/>
+          <w:sz w:val="24"/>
+          <w:szCs w:val="24"/>
+        </w:rPr>
+      </w:pPr>
+      <w:r>
+        <w:rPr>
+          <w:rFonts w:ascii="Times New Roman" w:eastAsia="Times New Roman" w:hAnsi="Times New Roman" w:cs="Times New Roman"/>
+          <w:sz w:val="24"/>
+          <w:szCs w:val="24"/>
+        </w:rPr>
+        <w:t>Lenth, R. V. 2016. Least-squares means: The R package lsmeans. Journal of Statistical Software 69:1–33.</w:t>
+      </w:r>
+    </w:p>
+    <w:p>
+      <w:pPr>
+        <w:spacing w:after="0" w:line="480" w:lineRule="auto"/>
+        <w:ind w:hanging="480"/>
+        <w:rPr>
+          <w:rFonts w:ascii="Times New Roman" w:eastAsia="Times New Roman" w:hAnsi="Times New Roman" w:cs="Times New Roman"/>
+          <w:sz w:val="24"/>
+          <w:szCs w:val="24"/>
+        </w:rPr>
+      </w:pPr>
+      <w:r>
+        <w:rPr>
+          <w:rFonts w:ascii="Times New Roman" w:eastAsia="Times New Roman" w:hAnsi="Times New Roman" w:cs="Times New Roman"/>
+          <w:sz w:val="24"/>
+          <w:szCs w:val="24"/>
+        </w:rPr>
+        <w:t>Leishman, M. R., T. Haslehurst, A. Ares, and Z. Baruch. 2007. Leaf trait relationships of native and invasive plants: community‐ and global‐scale comparisons. New Phytologist 176:635–643.</w:t>
+      </w:r>
+    </w:p>
+    <w:p>
+      <w:pPr>
+        <w:spacing w:after="0" w:line="480" w:lineRule="auto"/>
+        <w:ind w:hanging="480"/>
+        <w:rPr>
+          <w:rFonts w:ascii="Times New Roman" w:eastAsia="Times New Roman" w:hAnsi="Times New Roman" w:cs="Times New Roman"/>
+          <w:sz w:val="24"/>
+          <w:szCs w:val="24"/>
+        </w:rPr>
+      </w:pPr>
+      <w:r>
+        <w:rPr>
+          <w:rFonts w:ascii="Times New Roman" w:eastAsia="Times New Roman" w:hAnsi="Times New Roman" w:cs="Times New Roman"/>
+          <w:sz w:val="24"/>
+          <w:szCs w:val="24"/>
+        </w:rPr>
+        <w:t>Lind, E. M., and J. D. Parker. 2010. Novel Weapons Testing: Are Invasive Plants More Chemically Defended than Native Plants? PLOS ONE 5:e10429.</w:t>
       </w:r>
     </w:p>
     <w:p>
@@ -597,100 +496,64 @@
           <w:sz w:val="24"/>
           <w:szCs w:val="24"/>
         </w:rPr>
+        <w:t>Midway, S., M. Robertson, S. Flinn, and M. Kaller. 2020. Comparing multiple comparisons: practical guidance for choosing the best multiple comparisons test. PeerJ 8:e10387.</w:t>
+      </w:r>
+    </w:p>
+    <w:p>
+      <w:pPr>
+        <w:spacing w:after="0" w:line="480" w:lineRule="auto"/>
+        <w:ind w:hanging="480"/>
+        <w:rPr>
+          <w:rFonts w:ascii="Times New Roman" w:eastAsia="Times New Roman" w:hAnsi="Times New Roman" w:cs="Times New Roman"/>
+          <w:sz w:val="24"/>
+          <w:szCs w:val="24"/>
+        </w:rPr>
+      </w:pPr>
+      <w:r>
+        <w:rPr>
+          <w:rFonts w:ascii="Times New Roman" w:eastAsia="Times New Roman" w:hAnsi="Times New Roman" w:cs="Times New Roman"/>
+          <w:sz w:val="24"/>
+          <w:szCs w:val="24"/>
+        </w:rPr>
+        <w:t>Mosher, E. S., J. A. Silander, and A. M. Latimer. 2009. The role of land-use history in major invasions by woody plant species in the northeastern North American landscape. Biological Invasions 11:2317.</w:t>
+      </w:r>
+    </w:p>
+    <w:p>
+      <w:pPr>
+        <w:spacing w:after="0" w:line="480" w:lineRule="auto"/>
+        <w:ind w:hanging="480"/>
+        <w:rPr>
+          <w:rFonts w:ascii="Times New Roman" w:eastAsia="Times New Roman" w:hAnsi="Times New Roman" w:cs="Times New Roman"/>
+          <w:sz w:val="24"/>
+          <w:szCs w:val="24"/>
+        </w:rPr>
+      </w:pPr>
+      <w:r>
+        <w:rPr>
+          <w:rFonts w:ascii="Times New Roman" w:eastAsia="Times New Roman" w:hAnsi="Times New Roman" w:cs="Times New Roman"/>
+          <w:sz w:val="24"/>
+          <w:szCs w:val="24"/>
+        </w:rPr>
+        <w:t>Narango, D. L., D. W. Tallamy, and P. P. Marra. 2018. Nonnative plants reduce population growth of an insectivorous bird. Proceedings of the National Academy of Sciences 115:11549–11554.</w:t>
+      </w:r>
+    </w:p>
+    <w:p>
+      <w:pPr>
+        <w:spacing w:after="0" w:line="480" w:lineRule="auto"/>
+        <w:ind w:hanging="480"/>
+        <w:rPr>
+          <w:rFonts w:ascii="Times New Roman" w:eastAsia="Times New Roman" w:hAnsi="Times New Roman" w:cs="Times New Roman"/>
+          <w:sz w:val="24"/>
+          <w:szCs w:val="24"/>
+        </w:rPr>
+      </w:pPr>
+      <w:r>
+        <w:rPr>
+          <w:rFonts w:ascii="Times New Roman" w:eastAsia="Times New Roman" w:hAnsi="Times New Roman" w:cs="Times New Roman"/>
+          <w:sz w:val="24"/>
+          <w:szCs w:val="24"/>
+        </w:rPr>
         <w:lastRenderedPageBreak/>
-        <w:t xml:space="preserve">Midway, S., M. Robertson, S. Flinn, and M. Kaller. 2020. Comparing multiple comparisons: practical guidance for choosing the best multiple comparisons test. </w:t>
-      </w:r>
-      <w:proofErr w:type="spellStart"/>
-      <w:r>
-        <w:rPr>
-          <w:rFonts w:ascii="Times New Roman" w:eastAsia="Times New Roman" w:hAnsi="Times New Roman" w:cs="Times New Roman"/>
-          <w:sz w:val="24"/>
-          <w:szCs w:val="24"/>
-        </w:rPr>
-        <w:t>PeerJ</w:t>
-      </w:r>
-      <w:proofErr w:type="spellEnd"/>
-      <w:r>
-        <w:rPr>
-          <w:rFonts w:ascii="Times New Roman" w:eastAsia="Times New Roman" w:hAnsi="Times New Roman" w:cs="Times New Roman"/>
-          <w:sz w:val="24"/>
-          <w:szCs w:val="24"/>
-        </w:rPr>
-        <w:t xml:space="preserve"> </w:t>
-      </w:r>
-      <w:proofErr w:type="gramStart"/>
-      <w:r>
-        <w:rPr>
-          <w:rFonts w:ascii="Times New Roman" w:eastAsia="Times New Roman" w:hAnsi="Times New Roman" w:cs="Times New Roman"/>
-          <w:sz w:val="24"/>
-          <w:szCs w:val="24"/>
-        </w:rPr>
-        <w:t>8:e</w:t>
-      </w:r>
-      <w:proofErr w:type="gramEnd"/>
-      <w:r>
-        <w:rPr>
-          <w:rFonts w:ascii="Times New Roman" w:eastAsia="Times New Roman" w:hAnsi="Times New Roman" w:cs="Times New Roman"/>
-          <w:sz w:val="24"/>
-          <w:szCs w:val="24"/>
-        </w:rPr>
-        <w:t>10387.</w:t>
-      </w:r>
-    </w:p>
-    <w:p>
-      <w:pPr>
-        <w:spacing w:after="0" w:line="480" w:lineRule="auto"/>
-        <w:ind w:hanging="480"/>
-        <w:rPr>
-          <w:rFonts w:ascii="Times New Roman" w:eastAsia="Times New Roman" w:hAnsi="Times New Roman" w:cs="Times New Roman"/>
-          <w:sz w:val="24"/>
-          <w:szCs w:val="24"/>
-        </w:rPr>
-      </w:pPr>
-      <w:r>
-        <w:rPr>
-          <w:rFonts w:ascii="Times New Roman" w:eastAsia="Times New Roman" w:hAnsi="Times New Roman" w:cs="Times New Roman"/>
-          <w:sz w:val="24"/>
-          <w:szCs w:val="24"/>
-        </w:rPr>
-        <w:t>Mosher, E. S., J. A. Silander, and A. M. Latimer. 2009. The role of land-use history in major invasions by woody plant species in the northeastern North American landscape. Biological Invasions 11:2317.</w:t>
-      </w:r>
-    </w:p>
-    <w:p>
-      <w:pPr>
-        <w:spacing w:after="0" w:line="480" w:lineRule="auto"/>
-        <w:ind w:hanging="480"/>
-        <w:rPr>
-          <w:rFonts w:ascii="Times New Roman" w:eastAsia="Times New Roman" w:hAnsi="Times New Roman" w:cs="Times New Roman"/>
-          <w:sz w:val="24"/>
-          <w:szCs w:val="24"/>
-        </w:rPr>
-      </w:pPr>
-      <w:r>
-        <w:rPr>
-          <w:rFonts w:ascii="Times New Roman" w:eastAsia="Times New Roman" w:hAnsi="Times New Roman" w:cs="Times New Roman"/>
-          <w:sz w:val="24"/>
-          <w:szCs w:val="24"/>
-        </w:rPr>
-        <w:t>Narango, D. L., D. W. Tallamy, and P. P. Marra. 2018. Nonnative plants reduce population growth of an insectivorous bird. Proceedings of the National Academy of Sciences 115:11549–11554.</w:t>
-      </w:r>
-    </w:p>
-    <w:p>
-      <w:pPr>
-        <w:spacing w:after="0" w:line="480" w:lineRule="auto"/>
-        <w:ind w:hanging="480"/>
-        <w:rPr>
-          <w:rFonts w:ascii="Times New Roman" w:eastAsia="Times New Roman" w:hAnsi="Times New Roman" w:cs="Times New Roman"/>
-          <w:sz w:val="24"/>
-          <w:szCs w:val="24"/>
-        </w:rPr>
-      </w:pPr>
-      <w:r>
-        <w:rPr>
-          <w:rFonts w:ascii="Times New Roman" w:eastAsia="Times New Roman" w:hAnsi="Times New Roman" w:cs="Times New Roman"/>
-          <w:sz w:val="24"/>
-          <w:szCs w:val="24"/>
-        </w:rPr>
         <w:t>Pearson, D. E. 2009. Invasive plant architecture alters trophic interactions by changing predator abundance and behavior. Oecologia 159:549–558.</w:t>
       </w:r>
     </w:p>
@@ -763,7 +626,23 @@
           <w:sz w:val="24"/>
           <w:szCs w:val="24"/>
         </w:rPr>
-        <w:t xml:space="preserve">Rai, R. K., L. Shrestha, S. Joshi, and D. R. Clements. 2022. Biotic and Economic Impacts of Plant Invasions. Pages 301–315 </w:t>
+        <w:t>R Development Core Team. 20</w:t>
+      </w:r>
+      <w:r>
+        <w:rPr>
+          <w:rFonts w:ascii="Times New Roman" w:eastAsia="Times New Roman" w:hAnsi="Times New Roman" w:cs="Times New Roman"/>
+          <w:sz w:val="24"/>
+          <w:szCs w:val="24"/>
+        </w:rPr>
+        <w:t>22</w:t>
+      </w:r>
+      <w:r>
+        <w:rPr>
+          <w:rFonts w:ascii="Times New Roman" w:eastAsia="Times New Roman" w:hAnsi="Times New Roman" w:cs="Times New Roman"/>
+          <w:sz w:val="24"/>
+          <w:szCs w:val="24"/>
+        </w:rPr>
+        <w:t xml:space="preserve">. </w:t>
       </w:r>
       <w:r>
         <w:rPr>
@@ -773,6 +652,73 @@
           <w:sz w:val="24"/>
           <w:szCs w:val="24"/>
         </w:rPr>
+        <w:t xml:space="preserve">R version </w:t>
+      </w:r>
+      <w:r>
+        <w:rPr>
+          <w:rFonts w:ascii="Times New Roman" w:eastAsia="Times New Roman" w:hAnsi="Times New Roman" w:cs="Times New Roman"/>
+          <w:i/>
+          <w:iCs/>
+          <w:sz w:val="24"/>
+          <w:szCs w:val="24"/>
+        </w:rPr>
+        <w:t>4.1.2</w:t>
+      </w:r>
+      <w:r>
+        <w:rPr>
+          <w:rFonts w:ascii="Times New Roman" w:eastAsia="Times New Roman" w:hAnsi="Times New Roman" w:cs="Times New Roman"/>
+          <w:i/>
+          <w:iCs/>
+          <w:sz w:val="24"/>
+          <w:szCs w:val="24"/>
+        </w:rPr>
+        <w:t>.</w:t>
+      </w:r>
+      <w:r>
+        <w:rPr>
+          <w:rFonts w:ascii="Times New Roman" w:eastAsia="Times New Roman" w:hAnsi="Times New Roman" w:cs="Times New Roman"/>
+          <w:i/>
+          <w:iCs/>
+          <w:sz w:val="24"/>
+          <w:szCs w:val="24"/>
+        </w:rPr>
+        <w:t xml:space="preserve"> R: A language and environment for statistical computing. </w:t>
+      </w:r>
+      <w:r>
+        <w:rPr>
+          <w:rFonts w:ascii="Times New Roman" w:eastAsia="Times New Roman" w:hAnsi="Times New Roman" w:cs="Times New Roman"/>
+          <w:sz w:val="24"/>
+          <w:szCs w:val="24"/>
+        </w:rPr>
+        <w:t>R Foundation for Statistical Computing, Vienna, Austria.</w:t>
+      </w:r>
+    </w:p>
+    <w:p>
+      <w:pPr>
+        <w:spacing w:after="0" w:line="480" w:lineRule="auto"/>
+        <w:ind w:hanging="480"/>
+        <w:rPr>
+          <w:rFonts w:ascii="Times New Roman" w:eastAsia="Times New Roman" w:hAnsi="Times New Roman" w:cs="Times New Roman"/>
+          <w:sz w:val="24"/>
+          <w:szCs w:val="24"/>
+        </w:rPr>
+      </w:pPr>
+      <w:r>
+        <w:rPr>
+          <w:rFonts w:ascii="Times New Roman" w:eastAsia="Times New Roman" w:hAnsi="Times New Roman" w:cs="Times New Roman"/>
+          <w:sz w:val="24"/>
+          <w:szCs w:val="24"/>
+        </w:rPr>
+        <w:t xml:space="preserve">Rai, R. K., L. Shrestha, S. Joshi, and D. R. Clements. 2022. Biotic and Economic Impacts of Plant Invasions. Pages 301–315 </w:t>
+      </w:r>
+      <w:r>
+        <w:rPr>
+          <w:rFonts w:ascii="Times New Roman" w:eastAsia="Times New Roman" w:hAnsi="Times New Roman" w:cs="Times New Roman"/>
+          <w:i/>
+          <w:iCs/>
+          <w:sz w:val="24"/>
+          <w:szCs w:val="24"/>
+        </w:rPr>
         <w:t>in</w:t>
       </w:r>
       <w:r>
@@ -800,25 +746,7 @@
           <w:sz w:val="24"/>
           <w:szCs w:val="24"/>
         </w:rPr>
-        <w:t xml:space="preserve">Reeves, J. T., S. D. </w:t>
-      </w:r>
-      <w:proofErr w:type="spellStart"/>
-      <w:r>
-        <w:rPr>
-          <w:rFonts w:ascii="Times New Roman" w:eastAsia="Times New Roman" w:hAnsi="Times New Roman" w:cs="Times New Roman"/>
-          <w:sz w:val="24"/>
-          <w:szCs w:val="24"/>
-        </w:rPr>
-        <w:t>Fuhlendorf</w:t>
-      </w:r>
-      <w:proofErr w:type="spellEnd"/>
-      <w:r>
-        <w:rPr>
-          <w:rFonts w:ascii="Times New Roman" w:eastAsia="Times New Roman" w:hAnsi="Times New Roman" w:cs="Times New Roman"/>
-          <w:sz w:val="24"/>
-          <w:szCs w:val="24"/>
-        </w:rPr>
-        <w:t>, C. A. Davis, and S. M. Wilder. 2021. Arthropod prey vary among orders in their nutrient and exoskeleton content. Ecology and Evolution 11:17774–17785.</w:t>
+        <w:t>Reeves, J. T., S. D. Fuhlendorf, C. A. Davis, and S. M. Wilder. 2021. Arthropod prey vary among orders in their nutrient and exoskeleton content. Ecology and Evolution 11:17774–17785.</w:t>
       </w:r>
     </w:p>
     <w:p>
@@ -856,43 +784,7 @@
           <w:sz w:val="24"/>
           <w:szCs w:val="24"/>
         </w:rPr>
-        <w:t xml:space="preserve">Riedl, H. L., L. Stinson, L. </w:t>
-      </w:r>
-      <w:proofErr w:type="spellStart"/>
-      <w:r>
-        <w:rPr>
-          <w:rFonts w:ascii="Times New Roman" w:eastAsia="Times New Roman" w:hAnsi="Times New Roman" w:cs="Times New Roman"/>
-          <w:sz w:val="24"/>
-          <w:szCs w:val="24"/>
-        </w:rPr>
-        <w:t>Pejchar</w:t>
-      </w:r>
-      <w:proofErr w:type="spellEnd"/>
-      <w:r>
-        <w:rPr>
-          <w:rFonts w:ascii="Times New Roman" w:eastAsia="Times New Roman" w:hAnsi="Times New Roman" w:cs="Times New Roman"/>
-          <w:sz w:val="24"/>
-          <w:szCs w:val="24"/>
-        </w:rPr>
-        <w:t xml:space="preserve">, and W. H. Clements. 2018. An introduced plant affects aquatic-derived carbon in the diets of riparian birds. PLOS ONE </w:t>
-      </w:r>
-      <w:proofErr w:type="gramStart"/>
-      <w:r>
-        <w:rPr>
-          <w:rFonts w:ascii="Times New Roman" w:eastAsia="Times New Roman" w:hAnsi="Times New Roman" w:cs="Times New Roman"/>
-          <w:sz w:val="24"/>
-          <w:szCs w:val="24"/>
-        </w:rPr>
-        <w:t>13:e</w:t>
-      </w:r>
-      <w:proofErr w:type="gramEnd"/>
-      <w:r>
-        <w:rPr>
-          <w:rFonts w:ascii="Times New Roman" w:eastAsia="Times New Roman" w:hAnsi="Times New Roman" w:cs="Times New Roman"/>
-          <w:sz w:val="24"/>
-          <w:szCs w:val="24"/>
-        </w:rPr>
-        <w:t>0207389.</w:t>
+        <w:t>Riedl, H. L., L. Stinson, L. Pejchar, and W. H. Clements. 2018. An introduced plant affects aquatic-derived carbon in the diets of riparian birds. PLOS ONE 13:e0207389.</w:t>
       </w:r>
     </w:p>
     <w:p>
@@ -958,26 +850,7 @@
           <w:sz w:val="24"/>
           <w:szCs w:val="24"/>
         </w:rPr>
-        <w:lastRenderedPageBreak/>
-        <w:t xml:space="preserve">Robison, A. L., J. L. Berta, C. L. Mott, and K. J. </w:t>
-      </w:r>
-      <w:proofErr w:type="spellStart"/>
-      <w:r>
-        <w:rPr>
-          <w:rFonts w:ascii="Times New Roman" w:eastAsia="Times New Roman" w:hAnsi="Times New Roman" w:cs="Times New Roman"/>
-          <w:sz w:val="24"/>
-          <w:szCs w:val="24"/>
-        </w:rPr>
-        <w:t>Regester</w:t>
-      </w:r>
-      <w:proofErr w:type="spellEnd"/>
-      <w:r>
-        <w:rPr>
-          <w:rFonts w:ascii="Times New Roman" w:eastAsia="Times New Roman" w:hAnsi="Times New Roman" w:cs="Times New Roman"/>
-          <w:sz w:val="24"/>
-          <w:szCs w:val="24"/>
-        </w:rPr>
-        <w:t xml:space="preserve">. 2021. Impacts of invasive Amur honeysuckle, </w:t>
+        <w:t xml:space="preserve">Robison, A. L., J. L. Berta, C. L. Mott, and K. J. Regester. 2021. Impacts of invasive Amur honeysuckle, </w:t>
       </w:r>
       <w:r>
         <w:rPr>
@@ -987,55 +860,53 @@
           <w:sz w:val="24"/>
           <w:szCs w:val="24"/>
         </w:rPr>
-        <w:t xml:space="preserve">Lonicera </w:t>
-      </w:r>
-      <w:proofErr w:type="spellStart"/>
-      <w:proofErr w:type="gramStart"/>
-      <w:r>
-        <w:rPr>
-          <w:rFonts w:ascii="Times New Roman" w:eastAsia="Times New Roman" w:hAnsi="Times New Roman" w:cs="Times New Roman"/>
-          <w:i/>
-          <w:iCs/>
-          <w:sz w:val="24"/>
-          <w:szCs w:val="24"/>
-        </w:rPr>
-        <w:t>maackii</w:t>
-      </w:r>
-      <w:proofErr w:type="spellEnd"/>
-      <w:r>
-        <w:rPr>
-          <w:rFonts w:ascii="Times New Roman" w:eastAsia="Times New Roman" w:hAnsi="Times New Roman" w:cs="Times New Roman"/>
-          <w:sz w:val="24"/>
-          <w:szCs w:val="24"/>
-        </w:rPr>
-        <w:t xml:space="preserve"> ,</w:t>
-      </w:r>
-      <w:proofErr w:type="gramEnd"/>
-      <w:r>
-        <w:rPr>
-          <w:rFonts w:ascii="Times New Roman" w:eastAsia="Times New Roman" w:hAnsi="Times New Roman" w:cs="Times New Roman"/>
-          <w:sz w:val="24"/>
-          <w:szCs w:val="24"/>
-        </w:rPr>
-        <w:t xml:space="preserve"> leaf litter on multiple trophic levels of detritus‐based experimental wetlands. Freshwater Biology 66:1464–1474.</w:t>
-      </w:r>
-    </w:p>
-    <w:p>
-      <w:pPr>
-        <w:spacing w:after="0" w:line="480" w:lineRule="auto"/>
-        <w:ind w:hanging="480"/>
-        <w:rPr>
-          <w:rFonts w:ascii="Times New Roman" w:eastAsia="Times New Roman" w:hAnsi="Times New Roman" w:cs="Times New Roman"/>
-          <w:sz w:val="24"/>
-          <w:szCs w:val="24"/>
-        </w:rPr>
-      </w:pPr>
-      <w:r>
-        <w:rPr>
-          <w:rFonts w:ascii="Times New Roman" w:eastAsia="Times New Roman" w:hAnsi="Times New Roman" w:cs="Times New Roman"/>
-          <w:sz w:val="24"/>
-          <w:szCs w:val="24"/>
-        </w:rPr>
+        <w:t>Lonicera maackii</w:t>
+      </w:r>
+      <w:r>
+        <w:rPr>
+          <w:rFonts w:ascii="Times New Roman" w:eastAsia="Times New Roman" w:hAnsi="Times New Roman" w:cs="Times New Roman"/>
+          <w:sz w:val="24"/>
+          <w:szCs w:val="24"/>
+        </w:rPr>
+        <w:t>, leaf litter on multiple trophic levels of detritus‐based experimental wetlands. Freshwater Biology 66:1464–1474.</w:t>
+      </w:r>
+    </w:p>
+    <w:p>
+      <w:pPr>
+        <w:spacing w:after="0" w:line="480" w:lineRule="auto"/>
+        <w:ind w:hanging="480"/>
+        <w:rPr>
+          <w:rFonts w:ascii="Times New Roman" w:eastAsia="Times New Roman" w:hAnsi="Times New Roman" w:cs="Times New Roman"/>
+          <w:sz w:val="24"/>
+          <w:szCs w:val="24"/>
+        </w:rPr>
+      </w:pPr>
+      <w:r>
+        <w:rPr>
+          <w:rFonts w:ascii="Times New Roman" w:eastAsia="Times New Roman" w:hAnsi="Times New Roman" w:cs="Times New Roman"/>
+          <w:sz w:val="24"/>
+          <w:szCs w:val="24"/>
+        </w:rPr>
+        <w:t>Robbins, C. T., L. A. Felicetti, and M. Sponheimer. 2005. The effect of dietary protein quality on nitrogen isotope discrimination in mammals and birds. Oecologia 144:534–540.</w:t>
+      </w:r>
+    </w:p>
+    <w:p>
+      <w:pPr>
+        <w:spacing w:after="0" w:line="480" w:lineRule="auto"/>
+        <w:ind w:hanging="480"/>
+        <w:rPr>
+          <w:rFonts w:ascii="Times New Roman" w:eastAsia="Times New Roman" w:hAnsi="Times New Roman" w:cs="Times New Roman"/>
+          <w:sz w:val="24"/>
+          <w:szCs w:val="24"/>
+        </w:rPr>
+      </w:pPr>
+      <w:r>
+        <w:rPr>
+          <w:rFonts w:ascii="Times New Roman" w:eastAsia="Times New Roman" w:hAnsi="Times New Roman" w:cs="Times New Roman"/>
+          <w:sz w:val="24"/>
+          <w:szCs w:val="24"/>
+        </w:rPr>
+        <w:lastRenderedPageBreak/>
         <w:t>Schneider, S. C., and J. R. Miller. 2014. Response of avian communities to invasive vegetation in urban forest fragments. The Condor 116:459–471.</w:t>
       </w:r>
     </w:p>
@@ -1049,257 +920,13 @@
           <w:szCs w:val="24"/>
         </w:rPr>
       </w:pPr>
-      <w:proofErr w:type="spellStart"/>
-      <w:r>
-        <w:rPr>
-          <w:rFonts w:ascii="Times New Roman" w:eastAsia="Times New Roman" w:hAnsi="Times New Roman" w:cs="Times New Roman"/>
-          <w:sz w:val="24"/>
-          <w:szCs w:val="24"/>
-        </w:rPr>
-        <w:t>Seebens</w:t>
-      </w:r>
-      <w:proofErr w:type="spellEnd"/>
-      <w:r>
-        <w:rPr>
-          <w:rFonts w:ascii="Times New Roman" w:eastAsia="Times New Roman" w:hAnsi="Times New Roman" w:cs="Times New Roman"/>
-          <w:sz w:val="24"/>
-          <w:szCs w:val="24"/>
-        </w:rPr>
-        <w:t xml:space="preserve">, H., T. M. Blackburn, E. E. Dyer, P. Genovesi, P. E. Hulme, J. M. Jeschke, S. </w:t>
-      </w:r>
-      <w:proofErr w:type="spellStart"/>
-      <w:r>
-        <w:rPr>
-          <w:rFonts w:ascii="Times New Roman" w:eastAsia="Times New Roman" w:hAnsi="Times New Roman" w:cs="Times New Roman"/>
-          <w:sz w:val="24"/>
-          <w:szCs w:val="24"/>
-        </w:rPr>
-        <w:t>Pagad</w:t>
-      </w:r>
-      <w:proofErr w:type="spellEnd"/>
-      <w:r>
-        <w:rPr>
-          <w:rFonts w:ascii="Times New Roman" w:eastAsia="Times New Roman" w:hAnsi="Times New Roman" w:cs="Times New Roman"/>
-          <w:sz w:val="24"/>
-          <w:szCs w:val="24"/>
-        </w:rPr>
-        <w:t xml:space="preserve">, P. </w:t>
-      </w:r>
-      <w:proofErr w:type="spellStart"/>
-      <w:r>
-        <w:rPr>
-          <w:rFonts w:ascii="Times New Roman" w:eastAsia="Times New Roman" w:hAnsi="Times New Roman" w:cs="Times New Roman"/>
-          <w:sz w:val="24"/>
-          <w:szCs w:val="24"/>
-        </w:rPr>
-        <w:t>Pyšek</w:t>
-      </w:r>
-      <w:proofErr w:type="spellEnd"/>
-      <w:r>
-        <w:rPr>
-          <w:rFonts w:ascii="Times New Roman" w:eastAsia="Times New Roman" w:hAnsi="Times New Roman" w:cs="Times New Roman"/>
-          <w:sz w:val="24"/>
-          <w:szCs w:val="24"/>
-        </w:rPr>
-        <w:t xml:space="preserve">, M. Winter, M. </w:t>
-      </w:r>
-      <w:proofErr w:type="spellStart"/>
-      <w:r>
-        <w:rPr>
-          <w:rFonts w:ascii="Times New Roman" w:eastAsia="Times New Roman" w:hAnsi="Times New Roman" w:cs="Times New Roman"/>
-          <w:sz w:val="24"/>
-          <w:szCs w:val="24"/>
-        </w:rPr>
-        <w:t>Arianoutsou</w:t>
-      </w:r>
-      <w:proofErr w:type="spellEnd"/>
-      <w:r>
-        <w:rPr>
-          <w:rFonts w:ascii="Times New Roman" w:eastAsia="Times New Roman" w:hAnsi="Times New Roman" w:cs="Times New Roman"/>
-          <w:sz w:val="24"/>
-          <w:szCs w:val="24"/>
-        </w:rPr>
-        <w:t xml:space="preserve">, S. Bacher, B. Blasius, G. </w:t>
-      </w:r>
-      <w:proofErr w:type="spellStart"/>
-      <w:r>
-        <w:rPr>
-          <w:rFonts w:ascii="Times New Roman" w:eastAsia="Times New Roman" w:hAnsi="Times New Roman" w:cs="Times New Roman"/>
-          <w:sz w:val="24"/>
-          <w:szCs w:val="24"/>
-        </w:rPr>
-        <w:t>Brundu</w:t>
-      </w:r>
-      <w:proofErr w:type="spellEnd"/>
-      <w:r>
-        <w:rPr>
-          <w:rFonts w:ascii="Times New Roman" w:eastAsia="Times New Roman" w:hAnsi="Times New Roman" w:cs="Times New Roman"/>
-          <w:sz w:val="24"/>
-          <w:szCs w:val="24"/>
-        </w:rPr>
-        <w:t xml:space="preserve">, C. </w:t>
-      </w:r>
-      <w:proofErr w:type="spellStart"/>
-      <w:r>
-        <w:rPr>
-          <w:rFonts w:ascii="Times New Roman" w:eastAsia="Times New Roman" w:hAnsi="Times New Roman" w:cs="Times New Roman"/>
-          <w:sz w:val="24"/>
-          <w:szCs w:val="24"/>
-        </w:rPr>
-        <w:t>Capinha</w:t>
-      </w:r>
-      <w:proofErr w:type="spellEnd"/>
-      <w:r>
-        <w:rPr>
-          <w:rFonts w:ascii="Times New Roman" w:eastAsia="Times New Roman" w:hAnsi="Times New Roman" w:cs="Times New Roman"/>
-          <w:sz w:val="24"/>
-          <w:szCs w:val="24"/>
-        </w:rPr>
-        <w:t xml:space="preserve">, L. </w:t>
-      </w:r>
-      <w:proofErr w:type="spellStart"/>
-      <w:r>
-        <w:rPr>
-          <w:rFonts w:ascii="Times New Roman" w:eastAsia="Times New Roman" w:hAnsi="Times New Roman" w:cs="Times New Roman"/>
-          <w:sz w:val="24"/>
-          <w:szCs w:val="24"/>
-        </w:rPr>
-        <w:t>Celesti-Grapow</w:t>
-      </w:r>
-      <w:proofErr w:type="spellEnd"/>
-      <w:r>
-        <w:rPr>
-          <w:rFonts w:ascii="Times New Roman" w:eastAsia="Times New Roman" w:hAnsi="Times New Roman" w:cs="Times New Roman"/>
-          <w:sz w:val="24"/>
-          <w:szCs w:val="24"/>
-        </w:rPr>
-        <w:t xml:space="preserve">, W. Dawson, S. Dullinger, N. Fuentes, H. Jäger, J. </w:t>
-      </w:r>
-      <w:proofErr w:type="spellStart"/>
-      <w:r>
-        <w:rPr>
-          <w:rFonts w:ascii="Times New Roman" w:eastAsia="Times New Roman" w:hAnsi="Times New Roman" w:cs="Times New Roman"/>
-          <w:sz w:val="24"/>
-          <w:szCs w:val="24"/>
-        </w:rPr>
-        <w:t>Kartesz</w:t>
-      </w:r>
-      <w:proofErr w:type="spellEnd"/>
-      <w:r>
-        <w:rPr>
-          <w:rFonts w:ascii="Times New Roman" w:eastAsia="Times New Roman" w:hAnsi="Times New Roman" w:cs="Times New Roman"/>
-          <w:sz w:val="24"/>
-          <w:szCs w:val="24"/>
-        </w:rPr>
-        <w:t xml:space="preserve">, M. Kenis, H. Kreft, I. Kühn, B. Lenzner, A. </w:t>
-      </w:r>
-      <w:proofErr w:type="spellStart"/>
-      <w:r>
-        <w:rPr>
-          <w:rFonts w:ascii="Times New Roman" w:eastAsia="Times New Roman" w:hAnsi="Times New Roman" w:cs="Times New Roman"/>
-          <w:sz w:val="24"/>
-          <w:szCs w:val="24"/>
-        </w:rPr>
-        <w:t>Liebhold</w:t>
-      </w:r>
-      <w:proofErr w:type="spellEnd"/>
-      <w:r>
-        <w:rPr>
-          <w:rFonts w:ascii="Times New Roman" w:eastAsia="Times New Roman" w:hAnsi="Times New Roman" w:cs="Times New Roman"/>
-          <w:sz w:val="24"/>
-          <w:szCs w:val="24"/>
-        </w:rPr>
-        <w:t xml:space="preserve">, A. Mosena, D. Moser, M. Nishino, D. Pearman, J. </w:t>
-      </w:r>
-      <w:proofErr w:type="spellStart"/>
-      <w:r>
-        <w:rPr>
-          <w:rFonts w:ascii="Times New Roman" w:eastAsia="Times New Roman" w:hAnsi="Times New Roman" w:cs="Times New Roman"/>
-          <w:sz w:val="24"/>
-          <w:szCs w:val="24"/>
-        </w:rPr>
-        <w:t>Pergl</w:t>
-      </w:r>
-      <w:proofErr w:type="spellEnd"/>
-      <w:r>
-        <w:rPr>
-          <w:rFonts w:ascii="Times New Roman" w:eastAsia="Times New Roman" w:hAnsi="Times New Roman" w:cs="Times New Roman"/>
-          <w:sz w:val="24"/>
-          <w:szCs w:val="24"/>
-        </w:rPr>
-        <w:t xml:space="preserve">, W. </w:t>
-      </w:r>
-      <w:proofErr w:type="spellStart"/>
-      <w:r>
-        <w:rPr>
-          <w:rFonts w:ascii="Times New Roman" w:eastAsia="Times New Roman" w:hAnsi="Times New Roman" w:cs="Times New Roman"/>
-          <w:sz w:val="24"/>
-          <w:szCs w:val="24"/>
-        </w:rPr>
-        <w:t>Rabitsch</w:t>
-      </w:r>
-      <w:proofErr w:type="spellEnd"/>
-      <w:r>
-        <w:rPr>
-          <w:rFonts w:ascii="Times New Roman" w:eastAsia="Times New Roman" w:hAnsi="Times New Roman" w:cs="Times New Roman"/>
-          <w:sz w:val="24"/>
-          <w:szCs w:val="24"/>
-        </w:rPr>
-        <w:t xml:space="preserve">, J. Rojas-Sandoval, A. Roques, S. Rorke, S. </w:t>
-      </w:r>
-      <w:proofErr w:type="spellStart"/>
-      <w:r>
-        <w:rPr>
-          <w:rFonts w:ascii="Times New Roman" w:eastAsia="Times New Roman" w:hAnsi="Times New Roman" w:cs="Times New Roman"/>
-          <w:sz w:val="24"/>
-          <w:szCs w:val="24"/>
-        </w:rPr>
-        <w:t>Rossinelli</w:t>
-      </w:r>
-      <w:proofErr w:type="spellEnd"/>
-      <w:r>
-        <w:rPr>
-          <w:rFonts w:ascii="Times New Roman" w:eastAsia="Times New Roman" w:hAnsi="Times New Roman" w:cs="Times New Roman"/>
-          <w:sz w:val="24"/>
-          <w:szCs w:val="24"/>
-        </w:rPr>
-        <w:t xml:space="preserve">, H. E. Roy, R. Scalera, S. Schindler, K. </w:t>
-      </w:r>
-      <w:proofErr w:type="spellStart"/>
-      <w:r>
-        <w:rPr>
-          <w:rFonts w:ascii="Times New Roman" w:eastAsia="Times New Roman" w:hAnsi="Times New Roman" w:cs="Times New Roman"/>
-          <w:sz w:val="24"/>
-          <w:szCs w:val="24"/>
-        </w:rPr>
-        <w:t>Štajerová</w:t>
-      </w:r>
-      <w:proofErr w:type="spellEnd"/>
-      <w:r>
-        <w:rPr>
-          <w:rFonts w:ascii="Times New Roman" w:eastAsia="Times New Roman" w:hAnsi="Times New Roman" w:cs="Times New Roman"/>
-          <w:sz w:val="24"/>
-          <w:szCs w:val="24"/>
-        </w:rPr>
-        <w:t xml:space="preserve">, B. Tokarska-Guzik, M. van </w:t>
-      </w:r>
-      <w:proofErr w:type="spellStart"/>
-      <w:r>
-        <w:rPr>
-          <w:rFonts w:ascii="Times New Roman" w:eastAsia="Times New Roman" w:hAnsi="Times New Roman" w:cs="Times New Roman"/>
-          <w:sz w:val="24"/>
-          <w:szCs w:val="24"/>
-        </w:rPr>
-        <w:t>Kleunen</w:t>
-      </w:r>
-      <w:proofErr w:type="spellEnd"/>
-      <w:r>
-        <w:rPr>
-          <w:rFonts w:ascii="Times New Roman" w:eastAsia="Times New Roman" w:hAnsi="Times New Roman" w:cs="Times New Roman"/>
-          <w:sz w:val="24"/>
-          <w:szCs w:val="24"/>
-        </w:rPr>
-        <w:t>, K. Walker, P. Weigelt, T. Yamanaka, and F. Essl. 2017. No saturation in the accumulation of alien species worldwide. Nature Communications 8:14435.</w:t>
+      <w:r>
+        <w:rPr>
+          <w:rFonts w:ascii="Times New Roman" w:eastAsia="Times New Roman" w:hAnsi="Times New Roman" w:cs="Times New Roman"/>
+          <w:sz w:val="24"/>
+          <w:szCs w:val="24"/>
+        </w:rPr>
+        <w:t>Seebens, H., T. M. Blackburn, E. E. Dyer, P. Genovesi, P. E. Hulme, J. M. Jeschke, S. Pagad, P. Pyšek, M. Winter, M. Arianoutsou, S. Bacher, B. Blasius, G. Brundu, C. Capinha, L. Celesti-Grapow, W. Dawson, S. Dullinger, N. Fuentes, H. Jäger, J. Kartesz, M. Kenis, H. Kreft, I. Kühn, B. Lenzner, A. Liebhold, A. Mosena, D. Moser, M. Nishino, D. Pearman, J. Pergl, W. Rabitsch, J. Rojas-Sandoval, A. Roques, S. Rorke, S. Rossinelli, H. E. Roy, R. Scalera, S. Schindler, K. Štajerová, B. Tokarska-Guzik, M. van Kleunen, K. Walker, P. Weigelt, T. Yamanaka, and F. Essl. 2017. No saturation in the accumulation of alien species worldwide. Nature Communications 8:14435.</w:t>
       </w:r>
     </w:p>
     <w:p>
@@ -1337,25 +964,7 @@
           <w:sz w:val="24"/>
           <w:szCs w:val="24"/>
         </w:rPr>
-        <w:t xml:space="preserve">Singer, M. S., T. E. Farkas, Skorik Christian M., and K. A. Mooney. 2012. </w:t>
-      </w:r>
-      <w:proofErr w:type="spellStart"/>
-      <w:r>
-        <w:rPr>
-          <w:rFonts w:ascii="Times New Roman" w:eastAsia="Times New Roman" w:hAnsi="Times New Roman" w:cs="Times New Roman"/>
-          <w:sz w:val="24"/>
-          <w:szCs w:val="24"/>
-        </w:rPr>
-        <w:t>Tritrophic</w:t>
-      </w:r>
-      <w:proofErr w:type="spellEnd"/>
-      <w:r>
-        <w:rPr>
-          <w:rFonts w:ascii="Times New Roman" w:eastAsia="Times New Roman" w:hAnsi="Times New Roman" w:cs="Times New Roman"/>
-          <w:sz w:val="24"/>
-          <w:szCs w:val="24"/>
-        </w:rPr>
-        <w:t xml:space="preserve"> Interactions at a Community Level: Effects of Host Plant Species Quality on Bird Predation of Caterpillars. The American Naturalist 179:363–374.</w:t>
+        <w:t>Singer, M. S., T. E. Farkas, Skorik Christian M., and K. A. Mooney. 2012. Tritrophic Interactions at a Community Level: Effects of Host Plant Species Quality on Bird Predation of Caterpillars. The American Naturalist 179:363–374.</w:t>
       </w:r>
     </w:p>
     <w:p>
@@ -1393,100 +1002,65 @@
           <w:sz w:val="24"/>
           <w:szCs w:val="24"/>
         </w:rPr>
+        <w:t>Tarr, M. D. 2022. Effects of Non-native Shrubs on Caterpillars and Shrubland-Dependent Passerines Within Three Transmission Line Rights-of-Way in Southeastern New Hampshire. Northeastern Naturalist 29:1–43.</w:t>
+      </w:r>
+    </w:p>
+    <w:p>
+      <w:pPr>
+        <w:spacing w:after="0" w:line="480" w:lineRule="auto"/>
+        <w:ind w:hanging="480"/>
+        <w:rPr>
+          <w:rFonts w:ascii="Times New Roman" w:eastAsia="Times New Roman" w:hAnsi="Times New Roman" w:cs="Times New Roman"/>
+          <w:sz w:val="24"/>
+          <w:szCs w:val="24"/>
+        </w:rPr>
+      </w:pPr>
+      <w:r>
+        <w:rPr>
+          <w:rFonts w:ascii="Times New Roman" w:eastAsia="Times New Roman" w:hAnsi="Times New Roman" w:cs="Times New Roman"/>
+          <w:sz w:val="24"/>
+          <w:szCs w:val="24"/>
+        </w:rPr>
         <w:lastRenderedPageBreak/>
-        <w:t>Tarr, M. D. 2022. Effects of Non-native Shrubs on Caterpillars and Shrubland-Dependent Passerines Within Three Transmission Line Rights-of-Way in Southeastern New Hampshire. Northeastern Naturalist 29:1–43.</w:t>
-      </w:r>
-    </w:p>
-    <w:p>
-      <w:pPr>
-        <w:spacing w:after="0" w:line="480" w:lineRule="auto"/>
-        <w:ind w:hanging="480"/>
-        <w:rPr>
-          <w:rFonts w:ascii="Times New Roman" w:eastAsia="Times New Roman" w:hAnsi="Times New Roman" w:cs="Times New Roman"/>
-          <w:sz w:val="24"/>
-          <w:szCs w:val="24"/>
-        </w:rPr>
-      </w:pPr>
-      <w:r>
-        <w:rPr>
-          <w:rFonts w:ascii="Times New Roman" w:eastAsia="Times New Roman" w:hAnsi="Times New Roman" w:cs="Times New Roman"/>
-          <w:sz w:val="24"/>
-          <w:szCs w:val="24"/>
-        </w:rPr>
-        <w:t xml:space="preserve">Traylor, C., M. </w:t>
-      </w:r>
-      <w:proofErr w:type="spellStart"/>
-      <w:r>
-        <w:rPr>
-          <w:rFonts w:ascii="Times New Roman" w:eastAsia="Times New Roman" w:hAnsi="Times New Roman" w:cs="Times New Roman"/>
-          <w:sz w:val="24"/>
-          <w:szCs w:val="24"/>
-        </w:rPr>
-        <w:t>Ulyshen</w:t>
-      </w:r>
-      <w:proofErr w:type="spellEnd"/>
-      <w:r>
-        <w:rPr>
-          <w:rFonts w:ascii="Times New Roman" w:eastAsia="Times New Roman" w:hAnsi="Times New Roman" w:cs="Times New Roman"/>
-          <w:sz w:val="24"/>
-          <w:szCs w:val="24"/>
-        </w:rPr>
-        <w:t xml:space="preserve">, D. Wallace, L. Loudermilk, C. Ross, C. Hawley, R. A. Atchison, J. L. Williams, and J. McHugh. 2022. Compositional Attributes of Invaded Forests Drive the Diversity of Insect Functional Groups. Global Ecology and Conservation </w:t>
-      </w:r>
-      <w:proofErr w:type="gramStart"/>
-      <w:r>
-        <w:rPr>
-          <w:rFonts w:ascii="Times New Roman" w:eastAsia="Times New Roman" w:hAnsi="Times New Roman" w:cs="Times New Roman"/>
-          <w:sz w:val="24"/>
-          <w:szCs w:val="24"/>
-        </w:rPr>
-        <w:t>35:e</w:t>
-      </w:r>
-      <w:proofErr w:type="gramEnd"/>
-      <w:r>
-        <w:rPr>
-          <w:rFonts w:ascii="Times New Roman" w:eastAsia="Times New Roman" w:hAnsi="Times New Roman" w:cs="Times New Roman"/>
-          <w:sz w:val="24"/>
-          <w:szCs w:val="24"/>
-        </w:rPr>
-        <w:t>02092.</w:t>
-      </w:r>
-    </w:p>
-    <w:p>
-      <w:pPr>
-        <w:spacing w:after="0" w:line="480" w:lineRule="auto"/>
-        <w:ind w:hanging="480"/>
-        <w:rPr>
-          <w:rFonts w:ascii="Times New Roman" w:eastAsia="Times New Roman" w:hAnsi="Times New Roman" w:cs="Times New Roman"/>
-          <w:sz w:val="24"/>
-          <w:szCs w:val="24"/>
-        </w:rPr>
-      </w:pPr>
-      <w:r>
-        <w:rPr>
-          <w:rFonts w:ascii="Times New Roman" w:eastAsia="Times New Roman" w:hAnsi="Times New Roman" w:cs="Times New Roman"/>
-          <w:sz w:val="24"/>
-          <w:szCs w:val="24"/>
-        </w:rPr>
-        <w:t xml:space="preserve">Wagner, D. L., E. M. Grames, M. L. Forister, M. R. Berenbaum, and D. Stopak. 2021. Insect decline in the Anthropocene: Death by a thousand cuts. Proceedings of the National Academy of Sciences </w:t>
-      </w:r>
-      <w:proofErr w:type="gramStart"/>
-      <w:r>
-        <w:rPr>
-          <w:rFonts w:ascii="Times New Roman" w:eastAsia="Times New Roman" w:hAnsi="Times New Roman" w:cs="Times New Roman"/>
-          <w:sz w:val="24"/>
-          <w:szCs w:val="24"/>
-        </w:rPr>
-        <w:t>118:e</w:t>
-      </w:r>
-      <w:proofErr w:type="gramEnd"/>
-      <w:r>
-        <w:rPr>
-          <w:rFonts w:ascii="Times New Roman" w:eastAsia="Times New Roman" w:hAnsi="Times New Roman" w:cs="Times New Roman"/>
-          <w:sz w:val="24"/>
-          <w:szCs w:val="24"/>
-        </w:rPr>
-        <w:t>2023989118.</w:t>
+        <w:t>Traylor, C., M. Ulyshen, D. Wallace, L. Loudermilk, C. Ross, C. Hawley, R. A. Atchison, J. L. Williams, and J. McHugh. 2022. Compositional Attributes of Invaded Forests Drive the Diversity of Insect Functional Groups. Global Ecology and Conservation 35:e02092.</w:t>
+      </w:r>
+    </w:p>
+    <w:p>
+      <w:pPr>
+        <w:spacing w:after="0" w:line="480" w:lineRule="auto"/>
+        <w:ind w:hanging="480"/>
+        <w:rPr>
+          <w:rFonts w:ascii="Times New Roman" w:eastAsia="Times New Roman" w:hAnsi="Times New Roman" w:cs="Times New Roman"/>
+          <w:sz w:val="24"/>
+          <w:szCs w:val="24"/>
+        </w:rPr>
+      </w:pPr>
+      <w:r>
+        <w:rPr>
+          <w:rFonts w:ascii="Times New Roman" w:eastAsia="Times New Roman" w:hAnsi="Times New Roman" w:cs="Times New Roman"/>
+          <w:sz w:val="24"/>
+          <w:szCs w:val="24"/>
+        </w:rPr>
+        <w:t>Wagner, D. L. 2005. Caterpillars of Eastern North America: A Guide to Identification and Natural History. 1st Edition. Princeton University Press, Princeton, N.J.</w:t>
+      </w:r>
+    </w:p>
+    <w:p>
+      <w:pPr>
+        <w:spacing w:after="0" w:line="480" w:lineRule="auto"/>
+        <w:ind w:hanging="480"/>
+        <w:rPr>
+          <w:rFonts w:ascii="Times New Roman" w:eastAsia="Times New Roman" w:hAnsi="Times New Roman" w:cs="Times New Roman"/>
+          <w:sz w:val="24"/>
+          <w:szCs w:val="24"/>
+        </w:rPr>
+      </w:pPr>
+      <w:r>
+        <w:rPr>
+          <w:rFonts w:ascii="Times New Roman" w:eastAsia="Times New Roman" w:hAnsi="Times New Roman" w:cs="Times New Roman"/>
+          <w:sz w:val="24"/>
+          <w:szCs w:val="24"/>
+        </w:rPr>
+        <w:t>Wagner, D. L., E. M. Grames, M. L. Forister, M. R. Berenbaum, and D. Stopak. 2021. Insect decline in the Anthropocene: Death by a thousand cuts. Proceedings of the National Academy of Sciences 118:e2023989118.</w:t>
       </w:r>
     </w:p>
     <w:p>

</xml_diff>